<commit_message>
second page first slide adjusted
</commit_message>
<xml_diff>
--- a/Plan.docx
+++ b/Plan.docx
@@ -958,6 +958,9 @@
     <w:p>
       <w:pPr>
         <w:pStyle w:val="Heading1"/>
+        <w:rPr>
+          <w:lang w:val="en-US"/>
+        </w:rPr>
       </w:pPr>
       <w:r>
         <w:t>Кнопка</w:t>
@@ -970,6 +973,7 @@
           <w:color w:val="222222"/>
           <w:sz w:val="18"/>
           <w:szCs w:val="18"/>
+          <w:lang w:val="en-US"/>
         </w:rPr>
       </w:pPr>
       <w:r>
@@ -979,6 +983,7 @@
           <w:color w:val="C80000"/>
           <w:sz w:val="18"/>
           <w:szCs w:val="18"/>
+          <w:lang w:val="en-US"/>
         </w:rPr>
         <w:t>font-weight</w:t>
       </w:r>
@@ -988,6 +993,7 @@
           <w:color w:val="222222"/>
           <w:sz w:val="18"/>
           <w:szCs w:val="18"/>
+          <w:lang w:val="en-US"/>
         </w:rPr>
         <w:t>: </w:t>
       </w:r>
@@ -998,6 +1004,7 @@
           <w:color w:val="222222"/>
           <w:sz w:val="18"/>
           <w:szCs w:val="18"/>
+          <w:lang w:val="en-US"/>
         </w:rPr>
         <w:t>600</w:t>
       </w:r>
@@ -1007,6 +1014,7 @@
           <w:color w:val="222222"/>
           <w:sz w:val="18"/>
           <w:szCs w:val="18"/>
+          <w:lang w:val="en-US"/>
         </w:rPr>
         <w:t>;</w:t>
       </w:r>
@@ -1018,6 +1026,7 @@
           <w:color w:val="222222"/>
           <w:sz w:val="18"/>
           <w:szCs w:val="18"/>
+          <w:lang w:val="en-US"/>
         </w:rPr>
       </w:pPr>
       <w:r>
@@ -1027,6 +1036,7 @@
           <w:color w:val="C80000"/>
           <w:sz w:val="18"/>
           <w:szCs w:val="18"/>
+          <w:lang w:val="en-US"/>
         </w:rPr>
         <w:t>font-size</w:t>
       </w:r>
@@ -1036,6 +1046,7 @@
           <w:color w:val="222222"/>
           <w:sz w:val="18"/>
           <w:szCs w:val="18"/>
+          <w:lang w:val="en-US"/>
         </w:rPr>
         <w:t>: </w:t>
       </w:r>
@@ -1046,6 +1057,7 @@
           <w:color w:val="222222"/>
           <w:sz w:val="18"/>
           <w:szCs w:val="18"/>
+          <w:lang w:val="en-US"/>
         </w:rPr>
         <w:t>0.9rem</w:t>
       </w:r>
@@ -1055,6 +1067,7 @@
           <w:color w:val="222222"/>
           <w:sz w:val="18"/>
           <w:szCs w:val="18"/>
+          <w:lang w:val="en-US"/>
         </w:rPr>
         <w:t>;</w:t>
       </w:r>
@@ -1125,11 +1138,6 @@
       </w:r>
     </w:p>
     <w:p>
-      <w:pPr>
-        <w:rPr>
-          <w:lang w:val="en-US"/>
-        </w:rPr>
-      </w:pPr>
       <w:r>
         <w:t>Первый экран – статическая кафедра внизу поцентру</w:t>
       </w:r>
@@ -1180,9 +1188,141 @@
     <w:p>
       <w:r>
         <w:t>Автопрокручивание слайдов</w:t>
+      </w:r>
+    </w:p>
+    <w:p/>
+    <w:p>
+      <w:pPr>
+        <w:pStyle w:val="Heading1"/>
+      </w:pPr>
+      <w:r>
+        <w:lastRenderedPageBreak/>
+        <w:t>Второй экран</w:t>
+      </w:r>
+    </w:p>
+    <w:p>
+      <w:pPr>
+        <w:pStyle w:val="ListParagraph"/>
+        <w:numPr>
+          <w:ilvl w:val="0"/>
+          <w:numId w:val="15"/>
+        </w:numPr>
+      </w:pPr>
+      <w:r>
+        <w:t>статическая надпись над слайдером</w:t>
+      </w:r>
+      <w:r>
+        <w:t xml:space="preserve"> </w:t>
+      </w:r>
+      <w:r>
+        <w:t>(</w:t>
+      </w:r>
+      <w:r>
+        <w:t xml:space="preserve">1/3 </w:t>
+      </w:r>
+      <w:r>
+        <w:t>по высоте)</w:t>
+      </w:r>
+    </w:p>
+    <w:p>
+      <w:pPr>
+        <w:pStyle w:val="ListParagraph"/>
+        <w:numPr>
+          <w:ilvl w:val="0"/>
+          <w:numId w:val="15"/>
+        </w:numPr>
+      </w:pPr>
+      <w:r>
+        <w:t xml:space="preserve">Полоска через весь экран как </w:t>
+      </w:r>
+      <w:r>
+        <w:t>#</w:t>
+      </w:r>
+      <w:r>
+        <w:rPr>
+          <w:lang w:val="en-US"/>
+        </w:rPr>
+        <w:t>subtitle</w:t>
+      </w:r>
+      <w:r>
+        <w:t xml:space="preserve">. </w:t>
+      </w:r>
+      <w:r>
+        <w:t xml:space="preserve">Сделать ее универсальной и перевести из </w:t>
+      </w:r>
+      <w:r>
+        <w:rPr>
+          <w:lang w:val="en-US"/>
+        </w:rPr>
+        <w:t>id</w:t>
+      </w:r>
+      <w:r>
+        <w:t xml:space="preserve"> </w:t>
+      </w:r>
+      <w:r>
+        <w:t xml:space="preserve">в </w:t>
+      </w:r>
+      <w:r>
+        <w:rPr>
+          <w:lang w:val="en-US"/>
+        </w:rPr>
+        <w:t>class</w:t>
+      </w:r>
+    </w:p>
+    <w:p>
+      <w:pPr>
+        <w:pStyle w:val="ListParagraph"/>
+        <w:numPr>
+          <w:ilvl w:val="0"/>
+          <w:numId w:val="15"/>
+        </w:numPr>
+      </w:pPr>
+      <w:r>
+        <w:t>Логотипы ввиде водяных знаков, весь квадрат с тектом</w:t>
+      </w:r>
+    </w:p>
+    <w:p>
+      <w:pPr>
+        <w:pStyle w:val="ListParagraph"/>
+        <w:numPr>
+          <w:ilvl w:val="0"/>
+          <w:numId w:val="15"/>
+        </w:numPr>
+      </w:pPr>
+      <w:r>
+        <w:t>Поверх него текст белый.</w:t>
+      </w:r>
+    </w:p>
+    <w:p>
+      <w:pPr>
+        <w:pStyle w:val="ListParagraph"/>
+        <w:numPr>
+          <w:ilvl w:val="0"/>
+          <w:numId w:val="15"/>
+        </w:numPr>
+      </w:pPr>
+      <w:r>
+        <w:t>Заголовок – жирнее</w:t>
       </w:r>
       <w:bookmarkStart w:id="0" w:name="_GoBack"/>
       <w:bookmarkEnd w:id="0"/>
+    </w:p>
+    <w:p>
+      <w:pPr>
+        <w:pStyle w:val="ListParagraph"/>
+        <w:numPr>
+          <w:ilvl w:val="0"/>
+          <w:numId w:val="15"/>
+        </w:numPr>
+      </w:pPr>
+      <w:r>
+        <w:t>Автопрокручивание слайдов</w:t>
+      </w:r>
+    </w:p>
+    <w:p>
+      <w:pPr>
+        <w:pStyle w:val="ListParagraph"/>
+      </w:pPr>
     </w:p>
     <w:sectPr>
       <w:pgSz w:w="11900" w:h="16820"/>
@@ -1643,6 +1783,95 @@
     </w:lvl>
   </w:abstractNum>
   <w:abstractNum w:abstractNumId="5" w15:restartNumberingAfterBreak="0">
+    <w:nsid w:val="510576CE"/>
+    <w:multiLevelType w:val="hybridMultilevel"/>
+    <w:tmpl w:val="C486D846"/>
+    <w:lvl w:ilvl="0" w:tplc="0409000F">
+      <w:start w:val="1"/>
+      <w:numFmt w:val="decimal"/>
+      <w:lvlText w:val="%1."/>
+      <w:lvlJc w:val="left"/>
+      <w:pPr>
+        <w:ind w:left="720" w:hanging="360"/>
+      </w:pPr>
+      <w:rPr>
+        <w:rFonts w:hint="default"/>
+      </w:rPr>
+    </w:lvl>
+    <w:lvl w:ilvl="1" w:tplc="04090019" w:tentative="1">
+      <w:start w:val="1"/>
+      <w:numFmt w:val="lowerLetter"/>
+      <w:lvlText w:val="%2."/>
+      <w:lvlJc w:val="left"/>
+      <w:pPr>
+        <w:ind w:left="1440" w:hanging="360"/>
+      </w:pPr>
+    </w:lvl>
+    <w:lvl w:ilvl="2" w:tplc="0409001B" w:tentative="1">
+      <w:start w:val="1"/>
+      <w:numFmt w:val="lowerRoman"/>
+      <w:lvlText w:val="%3."/>
+      <w:lvlJc w:val="right"/>
+      <w:pPr>
+        <w:ind w:left="2160" w:hanging="180"/>
+      </w:pPr>
+    </w:lvl>
+    <w:lvl w:ilvl="3" w:tplc="0409000F" w:tentative="1">
+      <w:start w:val="1"/>
+      <w:numFmt w:val="decimal"/>
+      <w:lvlText w:val="%4."/>
+      <w:lvlJc w:val="left"/>
+      <w:pPr>
+        <w:ind w:left="2880" w:hanging="360"/>
+      </w:pPr>
+    </w:lvl>
+    <w:lvl w:ilvl="4" w:tplc="04090019" w:tentative="1">
+      <w:start w:val="1"/>
+      <w:numFmt w:val="lowerLetter"/>
+      <w:lvlText w:val="%5."/>
+      <w:lvlJc w:val="left"/>
+      <w:pPr>
+        <w:ind w:left="3600" w:hanging="360"/>
+      </w:pPr>
+    </w:lvl>
+    <w:lvl w:ilvl="5" w:tplc="0409001B" w:tentative="1">
+      <w:start w:val="1"/>
+      <w:numFmt w:val="lowerRoman"/>
+      <w:lvlText w:val="%6."/>
+      <w:lvlJc w:val="right"/>
+      <w:pPr>
+        <w:ind w:left="4320" w:hanging="180"/>
+      </w:pPr>
+    </w:lvl>
+    <w:lvl w:ilvl="6" w:tplc="0409000F" w:tentative="1">
+      <w:start w:val="1"/>
+      <w:numFmt w:val="decimal"/>
+      <w:lvlText w:val="%7."/>
+      <w:lvlJc w:val="left"/>
+      <w:pPr>
+        <w:ind w:left="5040" w:hanging="360"/>
+      </w:pPr>
+    </w:lvl>
+    <w:lvl w:ilvl="7" w:tplc="04090019" w:tentative="1">
+      <w:start w:val="1"/>
+      <w:numFmt w:val="lowerLetter"/>
+      <w:lvlText w:val="%8."/>
+      <w:lvlJc w:val="left"/>
+      <w:pPr>
+        <w:ind w:left="5760" w:hanging="360"/>
+      </w:pPr>
+    </w:lvl>
+    <w:lvl w:ilvl="8" w:tplc="0409001B" w:tentative="1">
+      <w:start w:val="1"/>
+      <w:numFmt w:val="lowerRoman"/>
+      <w:lvlText w:val="%9."/>
+      <w:lvlJc w:val="right"/>
+      <w:pPr>
+        <w:ind w:left="6480" w:hanging="180"/>
+      </w:pPr>
+    </w:lvl>
+  </w:abstractNum>
+  <w:abstractNum w:abstractNumId="6" w15:restartNumberingAfterBreak="0">
     <w:nsid w:val="5AA36878"/>
     <w:multiLevelType w:val="multilevel"/>
     <w:tmpl w:val="0409001F"/>
@@ -1731,7 +1960,7 @@
       </w:pPr>
     </w:lvl>
   </w:abstractNum>
-  <w:abstractNum w:abstractNumId="6" w15:restartNumberingAfterBreak="0">
+  <w:abstractNum w:abstractNumId="7" w15:restartNumberingAfterBreak="0">
     <w:nsid w:val="64FF663F"/>
     <w:multiLevelType w:val="hybridMultilevel"/>
     <w:tmpl w:val="566C06F0"/>
@@ -1824,7 +2053,7 @@
     <w:abstractNumId w:val="1"/>
   </w:num>
   <w:num w:numId="2">
-    <w:abstractNumId w:val="6"/>
+    <w:abstractNumId w:val="7"/>
   </w:num>
   <w:num w:numId="3">
     <w:abstractNumId w:val="3"/>
@@ -2022,6 +2251,9 @@
     <w:abstractNumId w:val="4"/>
   </w:num>
   <w:num w:numId="14">
+    <w:abstractNumId w:val="6"/>
+  </w:num>
+  <w:num w:numId="15">
     <w:abstractNumId w:val="5"/>
   </w:num>
 </w:numbering>
@@ -2540,6 +2772,40 @@
     <w:basedOn w:val="DefaultParagraphFont"/>
     <w:rsid w:val="00987E78"/>
   </w:style>
+  <w:style w:type="paragraph" w:styleId="Title">
+    <w:name w:val="Title"/>
+    <w:basedOn w:val="Normal"/>
+    <w:next w:val="Normal"/>
+    <w:link w:val="TitleChar"/>
+    <w:uiPriority w:val="10"/>
+    <w:qFormat/>
+    <w:rsid w:val="00FF1556"/>
+    <w:pPr>
+      <w:spacing w:after="0" w:line="240" w:lineRule="auto"/>
+    </w:pPr>
+    <w:rPr>
+      <w:rFonts w:asciiTheme="majorHAnsi" w:eastAsiaTheme="majorEastAsia" w:hAnsiTheme="majorHAnsi" w:cstheme="majorBidi"/>
+      <w:spacing w:val="-10"/>
+      <w:kern w:val="28"/>
+      <w:sz w:val="56"/>
+      <w:szCs w:val="56"/>
+    </w:rPr>
+  </w:style>
+  <w:style w:type="character" w:customStyle="1" w:styleId="TitleChar">
+    <w:name w:val="Title Char"/>
+    <w:basedOn w:val="DefaultParagraphFont"/>
+    <w:link w:val="Title"/>
+    <w:uiPriority w:val="10"/>
+    <w:rsid w:val="00FF1556"/>
+    <w:rPr>
+      <w:rFonts w:asciiTheme="majorHAnsi" w:eastAsiaTheme="majorEastAsia" w:hAnsiTheme="majorHAnsi" w:cstheme="majorBidi"/>
+      <w:spacing w:val="-10"/>
+      <w:kern w:val="28"/>
+      <w:sz w:val="56"/>
+      <w:szCs w:val="56"/>
+      <w:lang w:val="ru-RU"/>
+    </w:rPr>
+  </w:style>
 </w:styles>
 </file>
 

</xml_diff>

<commit_message>
02.03 end of work, portrait + landscape 480x360
</commit_message>
<xml_diff>
--- a/Plan.docx
+++ b/Plan.docx
@@ -736,10 +736,371 @@
         <w:t xml:space="preserve"> Маленький бэкграунд для смартфонов.</w:t>
       </w:r>
     </w:p>
+    <w:p/>
+    <w:p>
+      <w:pPr>
+        <w:rPr>
+          <w:lang w:val="en-US"/>
+        </w:rPr>
+      </w:pPr>
+      <w:r>
+        <w:rPr>
+          <w:lang w:val="en-US"/>
+        </w:rPr>
+        <w:t>Landscape orientation: adjust content by width.</w:t>
+      </w:r>
+    </w:p>
+    <w:p>
+      <w:pPr>
+        <w:pStyle w:val="ListParagraph"/>
+        <w:numPr>
+          <w:ilvl w:val="0"/>
+          <w:numId w:val="17"/>
+        </w:numPr>
+        <w:rPr>
+          <w:lang w:val="en-US"/>
+        </w:rPr>
+      </w:pPr>
+      <w:r>
+        <w:rPr>
+          <w:lang w:val="en-US"/>
+        </w:rPr>
+        <w:t>Min width 480 (default)</w:t>
+      </w:r>
+    </w:p>
+    <w:p>
+      <w:pPr>
+        <w:pStyle w:val="ListParagraph"/>
+        <w:numPr>
+          <w:ilvl w:val="1"/>
+          <w:numId w:val="17"/>
+        </w:numPr>
+        <w:rPr>
+          <w:lang w:val="en-US"/>
+        </w:rPr>
+      </w:pPr>
+      <w:r>
+        <w:rPr>
+          <w:lang w:val="en-US"/>
+        </w:rPr>
+        <w:t xml:space="preserve"> </w:t>
+      </w:r>
+      <w:proofErr w:type="spellStart"/>
+      <w:r>
+        <w:rPr>
+          <w:lang w:val="en-US"/>
+        </w:rPr>
+        <w:t>FirstPage</w:t>
+      </w:r>
+      <w:proofErr w:type="spellEnd"/>
+    </w:p>
+    <w:p>
+      <w:pPr>
+        <w:pStyle w:val="ListParagraph"/>
+        <w:numPr>
+          <w:ilvl w:val="2"/>
+          <w:numId w:val="17"/>
+        </w:numPr>
+        <w:rPr>
+          <w:lang w:val="en-US"/>
+        </w:rPr>
+      </w:pPr>
+      <w:r>
+        <w:rPr>
+          <w:lang w:val="en-US"/>
+        </w:rPr>
+        <w:t>#section1 h1 font-size: 1.4rem;</w:t>
+      </w:r>
+    </w:p>
+    <w:p>
+      <w:pPr>
+        <w:pStyle w:val="ListParagraph"/>
+        <w:numPr>
+          <w:ilvl w:val="2"/>
+          <w:numId w:val="17"/>
+        </w:numPr>
+        <w:rPr>
+          <w:lang w:val="en-US"/>
+        </w:rPr>
+      </w:pPr>
+      <w:r>
+        <w:rPr>
+          <w:lang w:val="en-US"/>
+        </w:rPr>
+        <w:t>#section1 h2 font-size: 1.1rem;</w:t>
+      </w:r>
+    </w:p>
+    <w:p>
+      <w:pPr>
+        <w:pStyle w:val="ListParagraph"/>
+        <w:numPr>
+          <w:ilvl w:val="1"/>
+          <w:numId w:val="17"/>
+        </w:numPr>
+        <w:rPr>
+          <w:lang w:val="en-US"/>
+        </w:rPr>
+      </w:pPr>
+      <w:proofErr w:type="spellStart"/>
+      <w:r>
+        <w:rPr>
+          <w:lang w:val="en-US"/>
+        </w:rPr>
+        <w:t>SecondPage</w:t>
+      </w:r>
+      <w:bookmarkStart w:id="0" w:name="_GoBack"/>
+      <w:bookmarkEnd w:id="0"/>
+      <w:proofErr w:type="spellEnd"/>
+    </w:p>
+    <w:p>
+      <w:pPr>
+        <w:pStyle w:val="ListParagraph"/>
+        <w:numPr>
+          <w:ilvl w:val="2"/>
+          <w:numId w:val="17"/>
+        </w:numPr>
+        <w:rPr>
+          <w:lang w:val="en-US"/>
+        </w:rPr>
+      </w:pPr>
+      <w:r>
+        <w:rPr>
+          <w:lang w:val="en-US"/>
+        </w:rPr>
+        <w:lastRenderedPageBreak/>
+        <w:t>#section2 h1 font-size: 1.1rem;</w:t>
+      </w:r>
+    </w:p>
+    <w:p>
+      <w:pPr>
+        <w:pStyle w:val="ListParagraph"/>
+        <w:numPr>
+          <w:ilvl w:val="2"/>
+          <w:numId w:val="17"/>
+        </w:numPr>
+        <w:rPr>
+          <w:lang w:val="en-US"/>
+        </w:rPr>
+      </w:pPr>
+      <w:r>
+        <w:rPr>
+          <w:lang w:val="en-US"/>
+        </w:rPr>
+        <w:t xml:space="preserve">#section2 h2 font-size: </w:t>
+      </w:r>
+      <w:r>
+        <w:rPr>
+          <w:lang w:val="en-US"/>
+        </w:rPr>
+        <w:t>0</w:t>
+      </w:r>
+      <w:r>
+        <w:rPr>
+          <w:lang w:val="en-US"/>
+        </w:rPr>
+        <w:t>.</w:t>
+      </w:r>
+      <w:r>
+        <w:rPr>
+          <w:lang w:val="en-US"/>
+        </w:rPr>
+        <w:t>9</w:t>
+      </w:r>
+      <w:r>
+        <w:rPr>
+          <w:lang w:val="en-US"/>
+        </w:rPr>
+        <w:t>rem</w:t>
+      </w:r>
+      <w:r>
+        <w:rPr>
+          <w:lang w:val="en-US"/>
+        </w:rPr>
+        <w:t>;</w:t>
+      </w:r>
+    </w:p>
+    <w:p>
+      <w:pPr>
+        <w:rPr>
+          <w:lang w:val="en-US"/>
+        </w:rPr>
+      </w:pPr>
+      <w:r>
+        <w:rPr>
+          <w:lang w:val="en-US"/>
+        </w:rPr>
+        <w:t>Portrait</w:t>
+      </w:r>
+      <w:r>
+        <w:rPr>
+          <w:lang w:val="en-US"/>
+        </w:rPr>
+        <w:t xml:space="preserve"> orientation: adjust content by width.</w:t>
+      </w:r>
+    </w:p>
+    <w:p>
+      <w:pPr>
+        <w:pStyle w:val="ListParagraph"/>
+        <w:numPr>
+          <w:ilvl w:val="0"/>
+          <w:numId w:val="18"/>
+        </w:numPr>
+        <w:rPr>
+          <w:lang w:val="en-US"/>
+        </w:rPr>
+      </w:pPr>
+      <w:r>
+        <w:rPr>
+          <w:lang w:val="en-US"/>
+        </w:rPr>
+        <w:t>Min Height 480 (default)</w:t>
+      </w:r>
+    </w:p>
+    <w:p>
+      <w:pPr>
+        <w:pStyle w:val="ListParagraph"/>
+        <w:numPr>
+          <w:ilvl w:val="1"/>
+          <w:numId w:val="18"/>
+        </w:numPr>
+        <w:rPr>
+          <w:lang w:val="en-US"/>
+        </w:rPr>
+      </w:pPr>
+      <w:proofErr w:type="spellStart"/>
+      <w:r>
+        <w:rPr>
+          <w:lang w:val="en-US"/>
+        </w:rPr>
+        <w:t>FirstPage</w:t>
+      </w:r>
+      <w:proofErr w:type="spellEnd"/>
+    </w:p>
+    <w:p>
+      <w:pPr>
+        <w:pStyle w:val="ListParagraph"/>
+        <w:numPr>
+          <w:ilvl w:val="2"/>
+          <w:numId w:val="18"/>
+        </w:numPr>
+        <w:rPr>
+          <w:lang w:val="en-US"/>
+        </w:rPr>
+      </w:pPr>
+      <w:r>
+        <w:rPr>
+          <w:lang w:val="en-US"/>
+        </w:rPr>
+        <w:t xml:space="preserve"> </w:t>
+      </w:r>
+      <w:r>
+        <w:rPr>
+          <w:lang w:val="en-US"/>
+        </w:rPr>
+        <w:t>#section1 h1 font-size: 1.4rem;</w:t>
+      </w:r>
+    </w:p>
+    <w:p>
+      <w:pPr>
+        <w:pStyle w:val="ListParagraph"/>
+        <w:numPr>
+          <w:ilvl w:val="2"/>
+          <w:numId w:val="18"/>
+        </w:numPr>
+        <w:rPr>
+          <w:lang w:val="en-US"/>
+        </w:rPr>
+      </w:pPr>
+      <w:r>
+        <w:rPr>
+          <w:lang w:val="en-US"/>
+        </w:rPr>
+        <w:t>#section1 h2 font-size: 1.1rem</w:t>
+      </w:r>
+    </w:p>
+    <w:p>
+      <w:pPr>
+        <w:pStyle w:val="ListParagraph"/>
+        <w:numPr>
+          <w:ilvl w:val="1"/>
+          <w:numId w:val="18"/>
+        </w:numPr>
+        <w:rPr>
+          <w:lang w:val="en-US"/>
+        </w:rPr>
+      </w:pPr>
+      <w:proofErr w:type="spellStart"/>
+      <w:r>
+        <w:rPr>
+          <w:lang w:val="en-US"/>
+        </w:rPr>
+        <w:t>SecondPage</w:t>
+      </w:r>
+      <w:proofErr w:type="spellEnd"/>
+    </w:p>
+    <w:p>
+      <w:pPr>
+        <w:pStyle w:val="ListParagraph"/>
+        <w:numPr>
+          <w:ilvl w:val="2"/>
+          <w:numId w:val="18"/>
+        </w:numPr>
+        <w:rPr>
+          <w:lang w:val="en-US"/>
+        </w:rPr>
+      </w:pPr>
+      <w:r>
+        <w:rPr>
+          <w:lang w:val="en-US"/>
+        </w:rPr>
+        <w:t>#section2 h1 font-size: 1.1rem;</w:t>
+      </w:r>
+    </w:p>
+    <w:p>
+      <w:pPr>
+        <w:pStyle w:val="ListParagraph"/>
+        <w:numPr>
+          <w:ilvl w:val="2"/>
+          <w:numId w:val="18"/>
+        </w:numPr>
+        <w:rPr>
+          <w:lang w:val="en-US"/>
+        </w:rPr>
+      </w:pPr>
+      <w:r>
+        <w:rPr>
+          <w:lang w:val="en-US"/>
+        </w:rPr>
+        <w:t>#section2 h2 font-size: 1.2rem</w:t>
+      </w:r>
+      <w:r>
+        <w:rPr>
+          <w:lang w:val="en-US"/>
+        </w:rPr>
+        <w:t>;</w:t>
+      </w:r>
+    </w:p>
+    <w:p>
+      <w:pPr>
+        <w:rPr>
+          <w:lang w:val="en-US"/>
+        </w:rPr>
+      </w:pPr>
+    </w:p>
+    <w:p>
+      <w:pPr>
+        <w:rPr>
+          <w:lang w:val="en-US"/>
+        </w:rPr>
+      </w:pPr>
+    </w:p>
     <w:p>
       <w:pPr>
         <w:pStyle w:val="Heading1"/>
         <w:ind w:left="360"/>
+        <w:rPr>
+          <w:lang w:val="en-US"/>
+        </w:rPr>
       </w:pPr>
     </w:p>
     <w:p>
@@ -794,7 +1155,6 @@
         <w:pStyle w:val="Heading1"/>
       </w:pPr>
       <w:r>
-        <w:lastRenderedPageBreak/>
         <w:t>Аналитика Гугл</w:t>
       </w:r>
     </w:p>
@@ -993,6 +1353,7 @@
         </w:numPr>
       </w:pPr>
       <w:r>
+        <w:lastRenderedPageBreak/>
         <w:t xml:space="preserve"> Вертикальный разворот – по умолчанию, заноситься под ряд в со всеми медиа запросами. </w:t>
       </w:r>
     </w:p>
@@ -1007,12 +1368,13 @@
       <w:r>
         <w:t xml:space="preserve"> Горизонтальный разворот – выполнить черезмедиа запрос. В нем реализовать все остальные медиа запросы по изменению стилей в зависимости от размеров экрана.</w:t>
       </w:r>
-      <w:bookmarkStart w:id="0" w:name="_GoBack"/>
-      <w:bookmarkEnd w:id="0"/>
     </w:p>
     <w:p>
       <w:pPr>
         <w:pStyle w:val="Heading1"/>
+        <w:rPr>
+          <w:lang w:val="en-US"/>
+        </w:rPr>
       </w:pPr>
       <w:r>
         <w:t>Кнопка</w:t>
@@ -1025,6 +1387,7 @@
           <w:color w:val="222222"/>
           <w:sz w:val="18"/>
           <w:szCs w:val="18"/>
+          <w:lang w:val="en-US"/>
         </w:rPr>
       </w:pPr>
       <w:r>
@@ -1045,6 +1408,7 @@
           <w:color w:val="C80000"/>
           <w:sz w:val="18"/>
           <w:szCs w:val="18"/>
+          <w:lang w:val="en-US"/>
         </w:rPr>
         <w:t>-</w:t>
       </w:r>
@@ -1065,6 +1429,7 @@
           <w:color w:val="222222"/>
           <w:sz w:val="18"/>
           <w:szCs w:val="18"/>
+          <w:lang w:val="en-US"/>
         </w:rPr>
         <w:t>:</w:t>
       </w:r>
@@ -1085,6 +1450,7 @@
           <w:color w:val="222222"/>
           <w:sz w:val="18"/>
           <w:szCs w:val="18"/>
+          <w:lang w:val="en-US"/>
         </w:rPr>
         <w:t>600</w:t>
       </w:r>
@@ -1094,6 +1460,7 @@
           <w:color w:val="222222"/>
           <w:sz w:val="18"/>
           <w:szCs w:val="18"/>
+          <w:lang w:val="en-US"/>
         </w:rPr>
         <w:t>;</w:t>
       </w:r>
@@ -1177,7 +1544,7 @@
                     <pic:cNvPicPr/>
                   </pic:nvPicPr>
                   <pic:blipFill>
-                    <a:blip r:embed="rId5"/>
+                    <a:blip r:embed="rId7"/>
                     <a:stretch>
                       <a:fillRect/>
                     </a:stretch>
@@ -1250,7 +1617,6 @@
     </w:p>
     <w:p>
       <w:r>
-        <w:lastRenderedPageBreak/>
         <w:t>Поверх него текст белый.</w:t>
       </w:r>
     </w:p>
@@ -1412,9 +1778,148 @@
 </w:document>
 </file>
 
+<file path=word/endnotes.xml><?xml version="1.0" encoding="utf-8"?>
+<w:endnotes xmlns:wpc="http://schemas.microsoft.com/office/word/2010/wordprocessingCanvas" xmlns:cx="http://schemas.microsoft.com/office/drawing/2014/chartex" xmlns:cx1="http://schemas.microsoft.com/office/drawing/2015/9/8/chartex" xmlns:cx2="http://schemas.microsoft.com/office/drawing/2015/10/21/chartex" xmlns:cx3="http://schemas.microsoft.com/office/drawing/2016/5/9/chartex" xmlns:cx4="http://schemas.microsoft.com/office/drawing/2016/5/10/chartex" xmlns:cx5="http://schemas.microsoft.com/office/drawing/2016/5/11/chartex" xmlns:cx6="http://schemas.microsoft.com/office/drawing/2016/5/12/chartex" xmlns:cx7="http://schemas.microsoft.com/office/drawing/2016/5/13/chartex" xmlns:cx8="http://schemas.microsoft.com/office/drawing/2016/5/14/chartex" xmlns:mc="http://schemas.openxmlformats.org/markup-compatibility/2006" xmlns:aink="http://schemas.microsoft.com/office/drawing/2016/ink" xmlns:am3d="http://schemas.microsoft.com/office/drawing/2017/model3d" xmlns:o="urn:schemas-microsoft-com:office:office" xmlns:r="http://schemas.openxmlformats.org/officeDocument/2006/relationships" xmlns:m="http://schemas.openxmlformats.org/officeDocument/2006/math" xmlns:v="urn:schemas-microsoft-com:vml" xmlns:wp14="http://schemas.microsoft.com/office/word/2010/wordprocessingDrawing" xmlns:wp="http://schemas.openxmlformats.org/drawingml/2006/wordprocessingDrawing" xmlns:w10="urn:schemas-microsoft-com:office:word" xmlns:w="http://schemas.openxmlformats.org/wordprocessingml/2006/main" xmlns:w14="http://schemas.microsoft.com/office/word/2010/wordml" xmlns:w15="http://schemas.microsoft.com/office/word/2012/wordml" xmlns:w16cid="http://schemas.microsoft.com/office/word/2016/wordml/cid" xmlns:w16se="http://schemas.microsoft.com/office/word/2015/wordml/symex" xmlns:wpg="http://schemas.microsoft.com/office/word/2010/wordprocessingGroup" xmlns:wpi="http://schemas.microsoft.com/office/word/2010/wordprocessingInk" xmlns:wne="http://schemas.microsoft.com/office/word/2006/wordml" xmlns:wps="http://schemas.microsoft.com/office/word/2010/wordprocessingShape" mc:Ignorable="w14 w15 w16se w16cid wp14">
+  <w:endnote w:type="separator" w:id="-1">
+    <w:p>
+      <w:pPr>
+        <w:spacing w:after="0" w:line="240" w:lineRule="auto"/>
+      </w:pPr>
+      <w:r>
+        <w:separator/>
+      </w:r>
+    </w:p>
+  </w:endnote>
+  <w:endnote w:type="continuationSeparator" w:id="0">
+    <w:p>
+      <w:pPr>
+        <w:spacing w:after="0" w:line="240" w:lineRule="auto"/>
+      </w:pPr>
+      <w:r>
+        <w:continuationSeparator/>
+      </w:r>
+    </w:p>
+  </w:endnote>
+</w:endnotes>
+</file>
+
+<file path=word/footnotes.xml><?xml version="1.0" encoding="utf-8"?>
+<w:footnotes xmlns:wpc="http://schemas.microsoft.com/office/word/2010/wordprocessingCanvas" xmlns:cx="http://schemas.microsoft.com/office/drawing/2014/chartex" xmlns:cx1="http://schemas.microsoft.com/office/drawing/2015/9/8/chartex" xmlns:cx2="http://schemas.microsoft.com/office/drawing/2015/10/21/chartex" xmlns:cx3="http://schemas.microsoft.com/office/drawing/2016/5/9/chartex" xmlns:cx4="http://schemas.microsoft.com/office/drawing/2016/5/10/chartex" xmlns:cx5="http://schemas.microsoft.com/office/drawing/2016/5/11/chartex" xmlns:cx6="http://schemas.microsoft.com/office/drawing/2016/5/12/chartex" xmlns:cx7="http://schemas.microsoft.com/office/drawing/2016/5/13/chartex" xmlns:cx8="http://schemas.microsoft.com/office/drawing/2016/5/14/chartex" xmlns:mc="http://schemas.openxmlformats.org/markup-compatibility/2006" xmlns:aink="http://schemas.microsoft.com/office/drawing/2016/ink" xmlns:am3d="http://schemas.microsoft.com/office/drawing/2017/model3d" xmlns:o="urn:schemas-microsoft-com:office:office" xmlns:r="http://schemas.openxmlformats.org/officeDocument/2006/relationships" xmlns:m="http://schemas.openxmlformats.org/officeDocument/2006/math" xmlns:v="urn:schemas-microsoft-com:vml" xmlns:wp14="http://schemas.microsoft.com/office/word/2010/wordprocessingDrawing" xmlns:wp="http://schemas.openxmlformats.org/drawingml/2006/wordprocessingDrawing" xmlns:w10="urn:schemas-microsoft-com:office:word" xmlns:w="http://schemas.openxmlformats.org/wordprocessingml/2006/main" xmlns:w14="http://schemas.microsoft.com/office/word/2010/wordml" xmlns:w15="http://schemas.microsoft.com/office/word/2012/wordml" xmlns:w16cid="http://schemas.microsoft.com/office/word/2016/wordml/cid" xmlns:w16se="http://schemas.microsoft.com/office/word/2015/wordml/symex" xmlns:wpg="http://schemas.microsoft.com/office/word/2010/wordprocessingGroup" xmlns:wpi="http://schemas.microsoft.com/office/word/2010/wordprocessingInk" xmlns:wne="http://schemas.microsoft.com/office/word/2006/wordml" xmlns:wps="http://schemas.microsoft.com/office/word/2010/wordprocessingShape" mc:Ignorable="w14 w15 w16se w16cid wp14">
+  <w:footnote w:type="separator" w:id="-1">
+    <w:p>
+      <w:pPr>
+        <w:spacing w:after="0" w:line="240" w:lineRule="auto"/>
+      </w:pPr>
+      <w:r>
+        <w:separator/>
+      </w:r>
+    </w:p>
+  </w:footnote>
+  <w:footnote w:type="continuationSeparator" w:id="0">
+    <w:p>
+      <w:pPr>
+        <w:spacing w:after="0" w:line="240" w:lineRule="auto"/>
+      </w:pPr>
+      <w:r>
+        <w:continuationSeparator/>
+      </w:r>
+    </w:p>
+  </w:footnote>
+</w:footnotes>
+</file>
+
 <file path=word/numbering.xml><?xml version="1.0" encoding="utf-8"?>
 <w:numbering xmlns:wpc="http://schemas.microsoft.com/office/word/2010/wordprocessingCanvas" xmlns:cx="http://schemas.microsoft.com/office/drawing/2014/chartex" xmlns:cx1="http://schemas.microsoft.com/office/drawing/2015/9/8/chartex" xmlns:cx2="http://schemas.microsoft.com/office/drawing/2015/10/21/chartex" xmlns:cx3="http://schemas.microsoft.com/office/drawing/2016/5/9/chartex" xmlns:cx4="http://schemas.microsoft.com/office/drawing/2016/5/10/chartex" xmlns:cx5="http://schemas.microsoft.com/office/drawing/2016/5/11/chartex" xmlns:cx6="http://schemas.microsoft.com/office/drawing/2016/5/12/chartex" xmlns:cx7="http://schemas.microsoft.com/office/drawing/2016/5/13/chartex" xmlns:cx8="http://schemas.microsoft.com/office/drawing/2016/5/14/chartex" xmlns:mc="http://schemas.openxmlformats.org/markup-compatibility/2006" xmlns:aink="http://schemas.microsoft.com/office/drawing/2016/ink" xmlns:am3d="http://schemas.microsoft.com/office/drawing/2017/model3d" xmlns:o="urn:schemas-microsoft-com:office:office" xmlns:r="http://schemas.openxmlformats.org/officeDocument/2006/relationships" xmlns:m="http://schemas.openxmlformats.org/officeDocument/2006/math" xmlns:v="urn:schemas-microsoft-com:vml" xmlns:wp14="http://schemas.microsoft.com/office/word/2010/wordprocessingDrawing" xmlns:wp="http://schemas.openxmlformats.org/drawingml/2006/wordprocessingDrawing" xmlns:w10="urn:schemas-microsoft-com:office:word" xmlns:w="http://schemas.openxmlformats.org/wordprocessingml/2006/main" xmlns:w14="http://schemas.microsoft.com/office/word/2010/wordml" xmlns:w15="http://schemas.microsoft.com/office/word/2012/wordml" xmlns:w16cid="http://schemas.microsoft.com/office/word/2016/wordml/cid" xmlns:w16se="http://schemas.microsoft.com/office/word/2015/wordml/symex" xmlns:wpg="http://schemas.microsoft.com/office/word/2010/wordprocessingGroup" xmlns:wpi="http://schemas.microsoft.com/office/word/2010/wordprocessingInk" xmlns:wne="http://schemas.microsoft.com/office/word/2006/wordml" xmlns:wps="http://schemas.microsoft.com/office/word/2010/wordprocessingShape" mc:Ignorable="w14 w15 w16se w16cid wp14">
   <w:abstractNum w:abstractNumId="0" w15:restartNumberingAfterBreak="0">
+    <w:nsid w:val="09180248"/>
+    <w:multiLevelType w:val="multilevel"/>
+    <w:tmpl w:val="0409001F"/>
+    <w:lvl w:ilvl="0">
+      <w:start w:val="1"/>
+      <w:numFmt w:val="decimal"/>
+      <w:lvlText w:val="%1."/>
+      <w:lvlJc w:val="left"/>
+      <w:pPr>
+        <w:ind w:left="360" w:hanging="360"/>
+      </w:pPr>
+      <w:rPr>
+        <w:rFonts w:hint="default"/>
+      </w:rPr>
+    </w:lvl>
+    <w:lvl w:ilvl="1">
+      <w:start w:val="1"/>
+      <w:numFmt w:val="decimal"/>
+      <w:lvlText w:val="%1.%2."/>
+      <w:lvlJc w:val="left"/>
+      <w:pPr>
+        <w:ind w:left="792" w:hanging="432"/>
+      </w:pPr>
+    </w:lvl>
+    <w:lvl w:ilvl="2">
+      <w:start w:val="1"/>
+      <w:numFmt w:val="decimal"/>
+      <w:lvlText w:val="%1.%2.%3."/>
+      <w:lvlJc w:val="left"/>
+      <w:pPr>
+        <w:ind w:left="1224" w:hanging="504"/>
+      </w:pPr>
+    </w:lvl>
+    <w:lvl w:ilvl="3">
+      <w:start w:val="1"/>
+      <w:numFmt w:val="decimal"/>
+      <w:lvlText w:val="%1.%2.%3.%4."/>
+      <w:lvlJc w:val="left"/>
+      <w:pPr>
+        <w:ind w:left="1728" w:hanging="648"/>
+      </w:pPr>
+    </w:lvl>
+    <w:lvl w:ilvl="4">
+      <w:start w:val="1"/>
+      <w:numFmt w:val="decimal"/>
+      <w:lvlText w:val="%1.%2.%3.%4.%5."/>
+      <w:lvlJc w:val="left"/>
+      <w:pPr>
+        <w:ind w:left="2232" w:hanging="792"/>
+      </w:pPr>
+    </w:lvl>
+    <w:lvl w:ilvl="5">
+      <w:start w:val="1"/>
+      <w:numFmt w:val="decimal"/>
+      <w:lvlText w:val="%1.%2.%3.%4.%5.%6."/>
+      <w:lvlJc w:val="left"/>
+      <w:pPr>
+        <w:ind w:left="2736" w:hanging="936"/>
+      </w:pPr>
+    </w:lvl>
+    <w:lvl w:ilvl="6">
+      <w:start w:val="1"/>
+      <w:numFmt w:val="decimal"/>
+      <w:lvlText w:val="%1.%2.%3.%4.%5.%6.%7."/>
+      <w:lvlJc w:val="left"/>
+      <w:pPr>
+        <w:ind w:left="3240" w:hanging="1080"/>
+      </w:pPr>
+    </w:lvl>
+    <w:lvl w:ilvl="7">
+      <w:start w:val="1"/>
+      <w:numFmt w:val="decimal"/>
+      <w:lvlText w:val="%1.%2.%3.%4.%5.%6.%7.%8."/>
+      <w:lvlJc w:val="left"/>
+      <w:pPr>
+        <w:ind w:left="3744" w:hanging="1224"/>
+      </w:pPr>
+    </w:lvl>
+    <w:lvl w:ilvl="8">
+      <w:start w:val="1"/>
+      <w:numFmt w:val="decimal"/>
+      <w:lvlText w:val="%1.%2.%3.%4.%5.%6.%7.%8.%9."/>
+      <w:lvlJc w:val="left"/>
+      <w:pPr>
+        <w:ind w:left="4320" w:hanging="1440"/>
+      </w:pPr>
+    </w:lvl>
+  </w:abstractNum>
+  <w:abstractNum w:abstractNumId="1" w15:restartNumberingAfterBreak="0">
     <w:nsid w:val="0AEC3F95"/>
     <w:multiLevelType w:val="hybridMultilevel"/>
     <w:tmpl w:val="4B3CB2E4"/>
@@ -1503,7 +2008,7 @@
       </w:pPr>
     </w:lvl>
   </w:abstractNum>
-  <w:abstractNum w:abstractNumId="1" w15:restartNumberingAfterBreak="0">
+  <w:abstractNum w:abstractNumId="2" w15:restartNumberingAfterBreak="0">
     <w:nsid w:val="1F2B736F"/>
     <w:multiLevelType w:val="hybridMultilevel"/>
     <w:tmpl w:val="CA5A6D3C"/>
@@ -1592,7 +2097,7 @@
       </w:pPr>
     </w:lvl>
   </w:abstractNum>
-  <w:abstractNum w:abstractNumId="2" w15:restartNumberingAfterBreak="0">
+  <w:abstractNum w:abstractNumId="3" w15:restartNumberingAfterBreak="0">
     <w:nsid w:val="27010D15"/>
     <w:multiLevelType w:val="hybridMultilevel"/>
     <w:tmpl w:val="EE76AC6C"/>
@@ -1681,7 +2186,96 @@
       </w:pPr>
     </w:lvl>
   </w:abstractNum>
-  <w:abstractNum w:abstractNumId="3" w15:restartNumberingAfterBreak="0">
+  <w:abstractNum w:abstractNumId="4" w15:restartNumberingAfterBreak="0">
+    <w:nsid w:val="279834E6"/>
+    <w:multiLevelType w:val="multilevel"/>
+    <w:tmpl w:val="0409001F"/>
+    <w:lvl w:ilvl="0">
+      <w:start w:val="1"/>
+      <w:numFmt w:val="decimal"/>
+      <w:lvlText w:val="%1."/>
+      <w:lvlJc w:val="left"/>
+      <w:pPr>
+        <w:ind w:left="360" w:hanging="360"/>
+      </w:pPr>
+      <w:rPr>
+        <w:rFonts w:hint="default"/>
+      </w:rPr>
+    </w:lvl>
+    <w:lvl w:ilvl="1">
+      <w:start w:val="1"/>
+      <w:numFmt w:val="decimal"/>
+      <w:lvlText w:val="%1.%2."/>
+      <w:lvlJc w:val="left"/>
+      <w:pPr>
+        <w:ind w:left="792" w:hanging="432"/>
+      </w:pPr>
+    </w:lvl>
+    <w:lvl w:ilvl="2">
+      <w:start w:val="1"/>
+      <w:numFmt w:val="decimal"/>
+      <w:lvlText w:val="%1.%2.%3."/>
+      <w:lvlJc w:val="left"/>
+      <w:pPr>
+        <w:ind w:left="1224" w:hanging="504"/>
+      </w:pPr>
+    </w:lvl>
+    <w:lvl w:ilvl="3">
+      <w:start w:val="1"/>
+      <w:numFmt w:val="decimal"/>
+      <w:lvlText w:val="%1.%2.%3.%4."/>
+      <w:lvlJc w:val="left"/>
+      <w:pPr>
+        <w:ind w:left="1728" w:hanging="648"/>
+      </w:pPr>
+    </w:lvl>
+    <w:lvl w:ilvl="4">
+      <w:start w:val="1"/>
+      <w:numFmt w:val="decimal"/>
+      <w:lvlText w:val="%1.%2.%3.%4.%5."/>
+      <w:lvlJc w:val="left"/>
+      <w:pPr>
+        <w:ind w:left="2232" w:hanging="792"/>
+      </w:pPr>
+    </w:lvl>
+    <w:lvl w:ilvl="5">
+      <w:start w:val="1"/>
+      <w:numFmt w:val="decimal"/>
+      <w:lvlText w:val="%1.%2.%3.%4.%5.%6."/>
+      <w:lvlJc w:val="left"/>
+      <w:pPr>
+        <w:ind w:left="2736" w:hanging="936"/>
+      </w:pPr>
+    </w:lvl>
+    <w:lvl w:ilvl="6">
+      <w:start w:val="1"/>
+      <w:numFmt w:val="decimal"/>
+      <w:lvlText w:val="%1.%2.%3.%4.%5.%6.%7."/>
+      <w:lvlJc w:val="left"/>
+      <w:pPr>
+        <w:ind w:left="3240" w:hanging="1080"/>
+      </w:pPr>
+    </w:lvl>
+    <w:lvl w:ilvl="7">
+      <w:start w:val="1"/>
+      <w:numFmt w:val="decimal"/>
+      <w:lvlText w:val="%1.%2.%3.%4.%5.%6.%7.%8."/>
+      <w:lvlJc w:val="left"/>
+      <w:pPr>
+        <w:ind w:left="3744" w:hanging="1224"/>
+      </w:pPr>
+    </w:lvl>
+    <w:lvl w:ilvl="8">
+      <w:start w:val="1"/>
+      <w:numFmt w:val="decimal"/>
+      <w:lvlText w:val="%1.%2.%3.%4.%5.%6.%7.%8.%9."/>
+      <w:lvlJc w:val="left"/>
+      <w:pPr>
+        <w:ind w:left="4320" w:hanging="1440"/>
+      </w:pPr>
+    </w:lvl>
+  </w:abstractNum>
+  <w:abstractNum w:abstractNumId="5" w15:restartNumberingAfterBreak="0">
     <w:nsid w:val="45225A15"/>
     <w:multiLevelType w:val="multilevel"/>
     <w:tmpl w:val="0409001F"/>
@@ -1770,7 +2364,7 @@
       </w:pPr>
     </w:lvl>
   </w:abstractNum>
-  <w:abstractNum w:abstractNumId="4" w15:restartNumberingAfterBreak="0">
+  <w:abstractNum w:abstractNumId="6" w15:restartNumberingAfterBreak="0">
     <w:nsid w:val="47D63035"/>
     <w:multiLevelType w:val="multilevel"/>
     <w:tmpl w:val="0409001F"/>
@@ -1859,7 +2453,7 @@
       </w:pPr>
     </w:lvl>
   </w:abstractNum>
-  <w:abstractNum w:abstractNumId="5" w15:restartNumberingAfterBreak="0">
+  <w:abstractNum w:abstractNumId="7" w15:restartNumberingAfterBreak="0">
     <w:nsid w:val="510576CE"/>
     <w:multiLevelType w:val="hybridMultilevel"/>
     <w:tmpl w:val="C486D846"/>
@@ -1948,7 +2542,7 @@
       </w:pPr>
     </w:lvl>
   </w:abstractNum>
-  <w:abstractNum w:abstractNumId="6" w15:restartNumberingAfterBreak="0">
+  <w:abstractNum w:abstractNumId="8" w15:restartNumberingAfterBreak="0">
     <w:nsid w:val="5AA36878"/>
     <w:multiLevelType w:val="multilevel"/>
     <w:tmpl w:val="0409001F"/>
@@ -2037,7 +2631,7 @@
       </w:pPr>
     </w:lvl>
   </w:abstractNum>
-  <w:abstractNum w:abstractNumId="7" w15:restartNumberingAfterBreak="0">
+  <w:abstractNum w:abstractNumId="9" w15:restartNumberingAfterBreak="0">
     <w:nsid w:val="64FF663F"/>
     <w:multiLevelType w:val="hybridMultilevel"/>
     <w:tmpl w:val="566C06F0"/>
@@ -2126,7 +2720,7 @@
       </w:pPr>
     </w:lvl>
   </w:abstractNum>
-  <w:abstractNum w:abstractNumId="8" w15:restartNumberingAfterBreak="0">
+  <w:abstractNum w:abstractNumId="10" w15:restartNumberingAfterBreak="0">
     <w:nsid w:val="716332C6"/>
     <w:multiLevelType w:val="multilevel"/>
     <w:tmpl w:val="0409001F"/>
@@ -2216,214 +2810,220 @@
     </w:lvl>
   </w:abstractNum>
   <w:num w:numId="1">
+    <w:abstractNumId w:val="2"/>
+  </w:num>
+  <w:num w:numId="2">
+    <w:abstractNumId w:val="9"/>
+  </w:num>
+  <w:num w:numId="3">
+    <w:abstractNumId w:val="5"/>
+  </w:num>
+  <w:num w:numId="4">
     <w:abstractNumId w:val="1"/>
   </w:num>
-  <w:num w:numId="2">
+  <w:num w:numId="5">
+    <w:abstractNumId w:val="5"/>
+    <w:lvlOverride w:ilvl="0">
+      <w:startOverride w:val="1"/>
+    </w:lvlOverride>
+    <w:lvlOverride w:ilvl="1">
+      <w:startOverride w:val="1"/>
+    </w:lvlOverride>
+    <w:lvlOverride w:ilvl="2">
+      <w:startOverride w:val="1"/>
+    </w:lvlOverride>
+    <w:lvlOverride w:ilvl="3">
+      <w:startOverride w:val="1"/>
+    </w:lvlOverride>
+    <w:lvlOverride w:ilvl="4">
+      <w:startOverride w:val="1"/>
+    </w:lvlOverride>
+    <w:lvlOverride w:ilvl="5">
+      <w:startOverride w:val="1"/>
+    </w:lvlOverride>
+    <w:lvlOverride w:ilvl="6">
+      <w:startOverride w:val="1"/>
+    </w:lvlOverride>
+    <w:lvlOverride w:ilvl="7">
+      <w:startOverride w:val="1"/>
+    </w:lvlOverride>
+    <w:lvlOverride w:ilvl="8">
+      <w:startOverride w:val="1"/>
+    </w:lvlOverride>
+  </w:num>
+  <w:num w:numId="6">
+    <w:abstractNumId w:val="5"/>
+    <w:lvlOverride w:ilvl="0">
+      <w:startOverride w:val="1"/>
+    </w:lvlOverride>
+    <w:lvlOverride w:ilvl="1">
+      <w:startOverride w:val="1"/>
+    </w:lvlOverride>
+    <w:lvlOverride w:ilvl="2">
+      <w:startOverride w:val="1"/>
+    </w:lvlOverride>
+    <w:lvlOverride w:ilvl="3">
+      <w:startOverride w:val="1"/>
+    </w:lvlOverride>
+    <w:lvlOverride w:ilvl="4">
+      <w:startOverride w:val="1"/>
+    </w:lvlOverride>
+    <w:lvlOverride w:ilvl="5">
+      <w:startOverride w:val="1"/>
+    </w:lvlOverride>
+    <w:lvlOverride w:ilvl="6">
+      <w:startOverride w:val="1"/>
+    </w:lvlOverride>
+    <w:lvlOverride w:ilvl="7">
+      <w:startOverride w:val="1"/>
+    </w:lvlOverride>
+    <w:lvlOverride w:ilvl="8">
+      <w:startOverride w:val="1"/>
+    </w:lvlOverride>
+  </w:num>
+  <w:num w:numId="7">
+    <w:abstractNumId w:val="3"/>
+  </w:num>
+  <w:num w:numId="8">
+    <w:abstractNumId w:val="5"/>
+    <w:lvlOverride w:ilvl="0">
+      <w:startOverride w:val="1"/>
+    </w:lvlOverride>
+    <w:lvlOverride w:ilvl="1">
+      <w:startOverride w:val="1"/>
+    </w:lvlOverride>
+    <w:lvlOverride w:ilvl="2">
+      <w:startOverride w:val="1"/>
+    </w:lvlOverride>
+    <w:lvlOverride w:ilvl="3">
+      <w:startOverride w:val="1"/>
+    </w:lvlOverride>
+    <w:lvlOverride w:ilvl="4">
+      <w:startOverride w:val="1"/>
+    </w:lvlOverride>
+    <w:lvlOverride w:ilvl="5">
+      <w:startOverride w:val="1"/>
+    </w:lvlOverride>
+    <w:lvlOverride w:ilvl="6">
+      <w:startOverride w:val="1"/>
+    </w:lvlOverride>
+    <w:lvlOverride w:ilvl="7">
+      <w:startOverride w:val="1"/>
+    </w:lvlOverride>
+    <w:lvlOverride w:ilvl="8">
+      <w:startOverride w:val="1"/>
+    </w:lvlOverride>
+  </w:num>
+  <w:num w:numId="9">
+    <w:abstractNumId w:val="5"/>
+    <w:lvlOverride w:ilvl="0">
+      <w:startOverride w:val="1"/>
+    </w:lvlOverride>
+    <w:lvlOverride w:ilvl="1">
+      <w:startOverride w:val="1"/>
+    </w:lvlOverride>
+    <w:lvlOverride w:ilvl="2">
+      <w:startOverride w:val="1"/>
+    </w:lvlOverride>
+    <w:lvlOverride w:ilvl="3">
+      <w:startOverride w:val="1"/>
+    </w:lvlOverride>
+    <w:lvlOverride w:ilvl="4">
+      <w:startOverride w:val="1"/>
+    </w:lvlOverride>
+    <w:lvlOverride w:ilvl="5">
+      <w:startOverride w:val="1"/>
+    </w:lvlOverride>
+    <w:lvlOverride w:ilvl="6">
+      <w:startOverride w:val="1"/>
+    </w:lvlOverride>
+    <w:lvlOverride w:ilvl="7">
+      <w:startOverride w:val="1"/>
+    </w:lvlOverride>
+    <w:lvlOverride w:ilvl="8">
+      <w:startOverride w:val="1"/>
+    </w:lvlOverride>
+  </w:num>
+  <w:num w:numId="10">
+    <w:abstractNumId w:val="5"/>
+    <w:lvlOverride w:ilvl="0">
+      <w:startOverride w:val="1"/>
+    </w:lvlOverride>
+    <w:lvlOverride w:ilvl="1">
+      <w:startOverride w:val="1"/>
+    </w:lvlOverride>
+    <w:lvlOverride w:ilvl="2">
+      <w:startOverride w:val="1"/>
+    </w:lvlOverride>
+    <w:lvlOverride w:ilvl="3">
+      <w:startOverride w:val="1"/>
+    </w:lvlOverride>
+    <w:lvlOverride w:ilvl="4">
+      <w:startOverride w:val="1"/>
+    </w:lvlOverride>
+    <w:lvlOverride w:ilvl="5">
+      <w:startOverride w:val="1"/>
+    </w:lvlOverride>
+    <w:lvlOverride w:ilvl="6">
+      <w:startOverride w:val="1"/>
+    </w:lvlOverride>
+    <w:lvlOverride w:ilvl="7">
+      <w:startOverride w:val="1"/>
+    </w:lvlOverride>
+    <w:lvlOverride w:ilvl="8">
+      <w:startOverride w:val="1"/>
+    </w:lvlOverride>
+  </w:num>
+  <w:num w:numId="11">
+    <w:abstractNumId w:val="5"/>
+    <w:lvlOverride w:ilvl="0">
+      <w:startOverride w:val="1"/>
+    </w:lvlOverride>
+    <w:lvlOverride w:ilvl="1">
+      <w:startOverride w:val="1"/>
+    </w:lvlOverride>
+    <w:lvlOverride w:ilvl="2">
+      <w:startOverride w:val="1"/>
+    </w:lvlOverride>
+    <w:lvlOverride w:ilvl="3">
+      <w:startOverride w:val="1"/>
+    </w:lvlOverride>
+    <w:lvlOverride w:ilvl="4">
+      <w:startOverride w:val="1"/>
+    </w:lvlOverride>
+    <w:lvlOverride w:ilvl="5">
+      <w:startOverride w:val="1"/>
+    </w:lvlOverride>
+    <w:lvlOverride w:ilvl="6">
+      <w:startOverride w:val="1"/>
+    </w:lvlOverride>
+    <w:lvlOverride w:ilvl="7">
+      <w:startOverride w:val="1"/>
+    </w:lvlOverride>
+    <w:lvlOverride w:ilvl="8">
+      <w:startOverride w:val="1"/>
+    </w:lvlOverride>
+  </w:num>
+  <w:num w:numId="12">
+    <w:abstractNumId w:val="5"/>
+  </w:num>
+  <w:num w:numId="13">
+    <w:abstractNumId w:val="6"/>
+  </w:num>
+  <w:num w:numId="14">
+    <w:abstractNumId w:val="8"/>
+  </w:num>
+  <w:num w:numId="15">
     <w:abstractNumId w:val="7"/>
   </w:num>
-  <w:num w:numId="3">
-    <w:abstractNumId w:val="3"/>
+  <w:num w:numId="16">
+    <w:abstractNumId w:val="10"/>
   </w:num>
-  <w:num w:numId="4">
+  <w:num w:numId="17">
     <w:abstractNumId w:val="0"/>
   </w:num>
-  <w:num w:numId="5">
-    <w:abstractNumId w:val="3"/>
-    <w:lvlOverride w:ilvl="0">
-      <w:startOverride w:val="1"/>
-    </w:lvlOverride>
-    <w:lvlOverride w:ilvl="1">
-      <w:startOverride w:val="1"/>
-    </w:lvlOverride>
-    <w:lvlOverride w:ilvl="2">
-      <w:startOverride w:val="1"/>
-    </w:lvlOverride>
-    <w:lvlOverride w:ilvl="3">
-      <w:startOverride w:val="1"/>
-    </w:lvlOverride>
-    <w:lvlOverride w:ilvl="4">
-      <w:startOverride w:val="1"/>
-    </w:lvlOverride>
-    <w:lvlOverride w:ilvl="5">
-      <w:startOverride w:val="1"/>
-    </w:lvlOverride>
-    <w:lvlOverride w:ilvl="6">
-      <w:startOverride w:val="1"/>
-    </w:lvlOverride>
-    <w:lvlOverride w:ilvl="7">
-      <w:startOverride w:val="1"/>
-    </w:lvlOverride>
-    <w:lvlOverride w:ilvl="8">
-      <w:startOverride w:val="1"/>
-    </w:lvlOverride>
-  </w:num>
-  <w:num w:numId="6">
-    <w:abstractNumId w:val="3"/>
-    <w:lvlOverride w:ilvl="0">
-      <w:startOverride w:val="1"/>
-    </w:lvlOverride>
-    <w:lvlOverride w:ilvl="1">
-      <w:startOverride w:val="1"/>
-    </w:lvlOverride>
-    <w:lvlOverride w:ilvl="2">
-      <w:startOverride w:val="1"/>
-    </w:lvlOverride>
-    <w:lvlOverride w:ilvl="3">
-      <w:startOverride w:val="1"/>
-    </w:lvlOverride>
-    <w:lvlOverride w:ilvl="4">
-      <w:startOverride w:val="1"/>
-    </w:lvlOverride>
-    <w:lvlOverride w:ilvl="5">
-      <w:startOverride w:val="1"/>
-    </w:lvlOverride>
-    <w:lvlOverride w:ilvl="6">
-      <w:startOverride w:val="1"/>
-    </w:lvlOverride>
-    <w:lvlOverride w:ilvl="7">
-      <w:startOverride w:val="1"/>
-    </w:lvlOverride>
-    <w:lvlOverride w:ilvl="8">
-      <w:startOverride w:val="1"/>
-    </w:lvlOverride>
-  </w:num>
-  <w:num w:numId="7">
-    <w:abstractNumId w:val="2"/>
-  </w:num>
-  <w:num w:numId="8">
-    <w:abstractNumId w:val="3"/>
-    <w:lvlOverride w:ilvl="0">
-      <w:startOverride w:val="1"/>
-    </w:lvlOverride>
-    <w:lvlOverride w:ilvl="1">
-      <w:startOverride w:val="1"/>
-    </w:lvlOverride>
-    <w:lvlOverride w:ilvl="2">
-      <w:startOverride w:val="1"/>
-    </w:lvlOverride>
-    <w:lvlOverride w:ilvl="3">
-      <w:startOverride w:val="1"/>
-    </w:lvlOverride>
-    <w:lvlOverride w:ilvl="4">
-      <w:startOverride w:val="1"/>
-    </w:lvlOverride>
-    <w:lvlOverride w:ilvl="5">
-      <w:startOverride w:val="1"/>
-    </w:lvlOverride>
-    <w:lvlOverride w:ilvl="6">
-      <w:startOverride w:val="1"/>
-    </w:lvlOverride>
-    <w:lvlOverride w:ilvl="7">
-      <w:startOverride w:val="1"/>
-    </w:lvlOverride>
-    <w:lvlOverride w:ilvl="8">
-      <w:startOverride w:val="1"/>
-    </w:lvlOverride>
-  </w:num>
-  <w:num w:numId="9">
-    <w:abstractNumId w:val="3"/>
-    <w:lvlOverride w:ilvl="0">
-      <w:startOverride w:val="1"/>
-    </w:lvlOverride>
-    <w:lvlOverride w:ilvl="1">
-      <w:startOverride w:val="1"/>
-    </w:lvlOverride>
-    <w:lvlOverride w:ilvl="2">
-      <w:startOverride w:val="1"/>
-    </w:lvlOverride>
-    <w:lvlOverride w:ilvl="3">
-      <w:startOverride w:val="1"/>
-    </w:lvlOverride>
-    <w:lvlOverride w:ilvl="4">
-      <w:startOverride w:val="1"/>
-    </w:lvlOverride>
-    <w:lvlOverride w:ilvl="5">
-      <w:startOverride w:val="1"/>
-    </w:lvlOverride>
-    <w:lvlOverride w:ilvl="6">
-      <w:startOverride w:val="1"/>
-    </w:lvlOverride>
-    <w:lvlOverride w:ilvl="7">
-      <w:startOverride w:val="1"/>
-    </w:lvlOverride>
-    <w:lvlOverride w:ilvl="8">
-      <w:startOverride w:val="1"/>
-    </w:lvlOverride>
-  </w:num>
-  <w:num w:numId="10">
-    <w:abstractNumId w:val="3"/>
-    <w:lvlOverride w:ilvl="0">
-      <w:startOverride w:val="1"/>
-    </w:lvlOverride>
-    <w:lvlOverride w:ilvl="1">
-      <w:startOverride w:val="1"/>
-    </w:lvlOverride>
-    <w:lvlOverride w:ilvl="2">
-      <w:startOverride w:val="1"/>
-    </w:lvlOverride>
-    <w:lvlOverride w:ilvl="3">
-      <w:startOverride w:val="1"/>
-    </w:lvlOverride>
-    <w:lvlOverride w:ilvl="4">
-      <w:startOverride w:val="1"/>
-    </w:lvlOverride>
-    <w:lvlOverride w:ilvl="5">
-      <w:startOverride w:val="1"/>
-    </w:lvlOverride>
-    <w:lvlOverride w:ilvl="6">
-      <w:startOverride w:val="1"/>
-    </w:lvlOverride>
-    <w:lvlOverride w:ilvl="7">
-      <w:startOverride w:val="1"/>
-    </w:lvlOverride>
-    <w:lvlOverride w:ilvl="8">
-      <w:startOverride w:val="1"/>
-    </w:lvlOverride>
-  </w:num>
-  <w:num w:numId="11">
-    <w:abstractNumId w:val="3"/>
-    <w:lvlOverride w:ilvl="0">
-      <w:startOverride w:val="1"/>
-    </w:lvlOverride>
-    <w:lvlOverride w:ilvl="1">
-      <w:startOverride w:val="1"/>
-    </w:lvlOverride>
-    <w:lvlOverride w:ilvl="2">
-      <w:startOverride w:val="1"/>
-    </w:lvlOverride>
-    <w:lvlOverride w:ilvl="3">
-      <w:startOverride w:val="1"/>
-    </w:lvlOverride>
-    <w:lvlOverride w:ilvl="4">
-      <w:startOverride w:val="1"/>
-    </w:lvlOverride>
-    <w:lvlOverride w:ilvl="5">
-      <w:startOverride w:val="1"/>
-    </w:lvlOverride>
-    <w:lvlOverride w:ilvl="6">
-      <w:startOverride w:val="1"/>
-    </w:lvlOverride>
-    <w:lvlOverride w:ilvl="7">
-      <w:startOverride w:val="1"/>
-    </w:lvlOverride>
-    <w:lvlOverride w:ilvl="8">
-      <w:startOverride w:val="1"/>
-    </w:lvlOverride>
-  </w:num>
-  <w:num w:numId="12">
-    <w:abstractNumId w:val="3"/>
-  </w:num>
-  <w:num w:numId="13">
+  <w:num w:numId="18">
     <w:abstractNumId w:val="4"/>
-  </w:num>
-  <w:num w:numId="14">
-    <w:abstractNumId w:val="6"/>
-  </w:num>
-  <w:num w:numId="15">
-    <w:abstractNumId w:val="5"/>
-  </w:num>
-  <w:num w:numId="16">
-    <w:abstractNumId w:val="8"/>
   </w:num>
 </w:numbering>
 </file>
@@ -2975,6 +3575,58 @@
       <w:lang w:val="ru-RU"/>
     </w:rPr>
   </w:style>
+  <w:style w:type="paragraph" w:styleId="Header">
+    <w:name w:val="header"/>
+    <w:basedOn w:val="Normal"/>
+    <w:link w:val="HeaderChar"/>
+    <w:uiPriority w:val="99"/>
+    <w:unhideWhenUsed/>
+    <w:rsid w:val="00613AAF"/>
+    <w:pPr>
+      <w:tabs>
+        <w:tab w:val="center" w:pos="4844"/>
+        <w:tab w:val="right" w:pos="9689"/>
+      </w:tabs>
+      <w:spacing w:after="0" w:line="240" w:lineRule="auto"/>
+    </w:pPr>
+  </w:style>
+  <w:style w:type="character" w:customStyle="1" w:styleId="HeaderChar">
+    <w:name w:val="Header Char"/>
+    <w:basedOn w:val="DefaultParagraphFont"/>
+    <w:link w:val="Header"/>
+    <w:uiPriority w:val="99"/>
+    <w:rsid w:val="00613AAF"/>
+    <w:rPr>
+      <w:sz w:val="28"/>
+      <w:lang w:val="ru-RU"/>
+    </w:rPr>
+  </w:style>
+  <w:style w:type="paragraph" w:styleId="Footer">
+    <w:name w:val="footer"/>
+    <w:basedOn w:val="Normal"/>
+    <w:link w:val="FooterChar"/>
+    <w:uiPriority w:val="99"/>
+    <w:unhideWhenUsed/>
+    <w:rsid w:val="00613AAF"/>
+    <w:pPr>
+      <w:tabs>
+        <w:tab w:val="center" w:pos="4844"/>
+        <w:tab w:val="right" w:pos="9689"/>
+      </w:tabs>
+      <w:spacing w:after="0" w:line="240" w:lineRule="auto"/>
+    </w:pPr>
+  </w:style>
+  <w:style w:type="character" w:customStyle="1" w:styleId="FooterChar">
+    <w:name w:val="Footer Char"/>
+    <w:basedOn w:val="DefaultParagraphFont"/>
+    <w:link w:val="Footer"/>
+    <w:uiPriority w:val="99"/>
+    <w:rsid w:val="00613AAF"/>
+    <w:rPr>
+      <w:sz w:val="28"/>
+      <w:lang w:val="ru-RU"/>
+    </w:rPr>
+  </w:style>
 </w:styles>
 </file>
 

</xml_diff>

<commit_message>
640px landscape portrait SecondPage
</commit_message>
<xml_diff>
--- a/Plan.docx
+++ b/Plan.docx
@@ -848,236 +848,485 @@
         </w:rPr>
         <w:t>SecondPage</w:t>
       </w:r>
+      <w:proofErr w:type="spellEnd"/>
+    </w:p>
+    <w:p>
+      <w:pPr>
+        <w:pStyle w:val="ListParagraph"/>
+        <w:numPr>
+          <w:ilvl w:val="2"/>
+          <w:numId w:val="17"/>
+        </w:numPr>
+        <w:rPr>
+          <w:lang w:val="en-US"/>
+        </w:rPr>
+      </w:pPr>
+      <w:r>
+        <w:rPr>
+          <w:lang w:val="en-US"/>
+        </w:rPr>
+        <w:lastRenderedPageBreak/>
+        <w:t>#section2 h1 font-size: 1.1rem;</w:t>
+      </w:r>
+    </w:p>
+    <w:p>
+      <w:pPr>
+        <w:pStyle w:val="ListParagraph"/>
+        <w:numPr>
+          <w:ilvl w:val="2"/>
+          <w:numId w:val="17"/>
+        </w:numPr>
+        <w:rPr>
+          <w:lang w:val="en-US"/>
+        </w:rPr>
+      </w:pPr>
+      <w:r>
+        <w:rPr>
+          <w:lang w:val="en-US"/>
+        </w:rPr>
+        <w:t xml:space="preserve">#section2 h2 font-size: </w:t>
+      </w:r>
+      <w:r>
+        <w:rPr>
+          <w:lang w:val="en-US"/>
+        </w:rPr>
+        <w:t>0</w:t>
+      </w:r>
+      <w:r>
+        <w:rPr>
+          <w:lang w:val="en-US"/>
+        </w:rPr>
+        <w:t>.</w:t>
+      </w:r>
+      <w:r>
+        <w:rPr>
+          <w:lang w:val="en-US"/>
+        </w:rPr>
+        <w:t>9</w:t>
+      </w:r>
+      <w:r>
+        <w:rPr>
+          <w:lang w:val="en-US"/>
+        </w:rPr>
+        <w:t>rem</w:t>
+      </w:r>
+      <w:r>
+        <w:rPr>
+          <w:lang w:val="en-US"/>
+        </w:rPr>
+        <w:t>;</w:t>
+      </w:r>
+    </w:p>
+    <w:p>
+      <w:pPr>
+        <w:rPr>
+          <w:lang w:val="en-US"/>
+        </w:rPr>
+      </w:pPr>
+      <w:r>
+        <w:rPr>
+          <w:lang w:val="en-US"/>
+        </w:rPr>
+        <w:t>Portrait</w:t>
+      </w:r>
+      <w:r>
+        <w:rPr>
+          <w:lang w:val="en-US"/>
+        </w:rPr>
+        <w:t xml:space="preserve"> orientation: adjust content by width.</w:t>
+      </w:r>
+    </w:p>
+    <w:p>
+      <w:pPr>
+        <w:pStyle w:val="ListParagraph"/>
+        <w:numPr>
+          <w:ilvl w:val="0"/>
+          <w:numId w:val="17"/>
+        </w:numPr>
+        <w:rPr>
+          <w:lang w:val="en-US"/>
+        </w:rPr>
+      </w:pPr>
+      <w:r>
+        <w:rPr>
+          <w:lang w:val="en-US"/>
+        </w:rPr>
+        <w:t>Min Height 480 (default)</w:t>
+      </w:r>
+    </w:p>
+    <w:p>
+      <w:pPr>
+        <w:pStyle w:val="ListParagraph"/>
+        <w:numPr>
+          <w:ilvl w:val="1"/>
+          <w:numId w:val="17"/>
+        </w:numPr>
+        <w:rPr>
+          <w:lang w:val="en-US"/>
+        </w:rPr>
+      </w:pPr>
+      <w:proofErr w:type="spellStart"/>
+      <w:r>
+        <w:rPr>
+          <w:lang w:val="en-US"/>
+        </w:rPr>
+        <w:t>FirstPage</w:t>
+      </w:r>
+      <w:proofErr w:type="spellEnd"/>
+    </w:p>
+    <w:p>
+      <w:pPr>
+        <w:pStyle w:val="ListParagraph"/>
+        <w:numPr>
+          <w:ilvl w:val="2"/>
+          <w:numId w:val="17"/>
+        </w:numPr>
+        <w:rPr>
+          <w:lang w:val="en-US"/>
+        </w:rPr>
+      </w:pPr>
+      <w:r>
+        <w:rPr>
+          <w:lang w:val="en-US"/>
+        </w:rPr>
+        <w:t xml:space="preserve"> </w:t>
+      </w:r>
+      <w:r>
+        <w:rPr>
+          <w:lang w:val="en-US"/>
+        </w:rPr>
+        <w:t>#section1 h1 font-size: 1.4rem;</w:t>
+      </w:r>
+    </w:p>
+    <w:p>
+      <w:pPr>
+        <w:pStyle w:val="ListParagraph"/>
+        <w:numPr>
+          <w:ilvl w:val="2"/>
+          <w:numId w:val="17"/>
+        </w:numPr>
+        <w:rPr>
+          <w:lang w:val="en-US"/>
+        </w:rPr>
+      </w:pPr>
+      <w:r>
+        <w:rPr>
+          <w:lang w:val="en-US"/>
+        </w:rPr>
+        <w:t>#section1 h2 font-size: 1.1rem</w:t>
+      </w:r>
+    </w:p>
+    <w:p>
+      <w:pPr>
+        <w:pStyle w:val="ListParagraph"/>
+        <w:numPr>
+          <w:ilvl w:val="1"/>
+          <w:numId w:val="17"/>
+        </w:numPr>
+        <w:rPr>
+          <w:lang w:val="en-US"/>
+        </w:rPr>
+      </w:pPr>
+      <w:proofErr w:type="spellStart"/>
+      <w:r>
+        <w:rPr>
+          <w:lang w:val="en-US"/>
+        </w:rPr>
+        <w:t>SecondPage</w:t>
+      </w:r>
+      <w:proofErr w:type="spellEnd"/>
+    </w:p>
+    <w:p>
+      <w:pPr>
+        <w:pStyle w:val="ListParagraph"/>
+        <w:numPr>
+          <w:ilvl w:val="2"/>
+          <w:numId w:val="17"/>
+        </w:numPr>
+        <w:rPr>
+          <w:lang w:val="en-US"/>
+        </w:rPr>
+      </w:pPr>
+      <w:r>
+        <w:rPr>
+          <w:lang w:val="en-US"/>
+        </w:rPr>
+        <w:t>#section2 h1 font-size: 1.1rem;</w:t>
+      </w:r>
+    </w:p>
+    <w:p>
+      <w:pPr>
+        <w:pStyle w:val="ListParagraph"/>
+        <w:numPr>
+          <w:ilvl w:val="2"/>
+          <w:numId w:val="17"/>
+        </w:numPr>
+        <w:rPr>
+          <w:lang w:val="en-US"/>
+        </w:rPr>
+      </w:pPr>
+      <w:r>
+        <w:rPr>
+          <w:lang w:val="en-US"/>
+        </w:rPr>
+        <w:t>#section2 h2 font-size: 1.2rem</w:t>
+      </w:r>
+      <w:r>
+        <w:rPr>
+          <w:lang w:val="en-US"/>
+        </w:rPr>
+        <w:t>;</w:t>
+      </w:r>
+    </w:p>
+    <w:p>
+      <w:pPr>
+        <w:pStyle w:val="ListParagraph"/>
+        <w:numPr>
+          <w:ilvl w:val="0"/>
+          <w:numId w:val="17"/>
+        </w:numPr>
+        <w:rPr>
+          <w:lang w:val="en-US"/>
+        </w:rPr>
+      </w:pPr>
+      <w:r>
+        <w:rPr>
+          <w:lang w:val="en-US"/>
+        </w:rPr>
+        <w:t>Min Width 640</w:t>
+      </w:r>
+    </w:p>
+    <w:p>
+      <w:pPr>
+        <w:pStyle w:val="ListParagraph"/>
+        <w:numPr>
+          <w:ilvl w:val="1"/>
+          <w:numId w:val="17"/>
+        </w:numPr>
+        <w:rPr>
+          <w:lang w:val="en-US"/>
+        </w:rPr>
+      </w:pPr>
+      <w:r>
+        <w:rPr>
+          <w:lang w:val="en-US"/>
+        </w:rPr>
+        <w:t xml:space="preserve"> </w:t>
+      </w:r>
+      <w:proofErr w:type="spellStart"/>
+      <w:r>
+        <w:rPr>
+          <w:lang w:val="en-US"/>
+        </w:rPr>
+        <w:t>FirstPage</w:t>
+      </w:r>
+      <w:proofErr w:type="spellEnd"/>
+    </w:p>
+    <w:p>
+      <w:pPr>
+        <w:pStyle w:val="ListParagraph"/>
+        <w:numPr>
+          <w:ilvl w:val="1"/>
+          <w:numId w:val="17"/>
+        </w:numPr>
+        <w:rPr>
+          <w:lang w:val="en-US"/>
+        </w:rPr>
+      </w:pPr>
+      <w:r>
+        <w:rPr>
+          <w:lang w:val="en-US"/>
+        </w:rPr>
+        <w:t xml:space="preserve"> </w:t>
+      </w:r>
+      <w:proofErr w:type="spellStart"/>
+      <w:r>
+        <w:rPr>
+          <w:lang w:val="en-US"/>
+        </w:rPr>
+        <w:t>SecondPage</w:t>
+      </w:r>
+      <w:proofErr w:type="spellEnd"/>
+    </w:p>
+    <w:p>
+      <w:pPr>
+        <w:pStyle w:val="ListParagraph"/>
+        <w:numPr>
+          <w:ilvl w:val="2"/>
+          <w:numId w:val="17"/>
+        </w:numPr>
+        <w:rPr>
+          <w:lang w:val="en-US"/>
+        </w:rPr>
+      </w:pPr>
+      <w:proofErr w:type="gramStart"/>
+      <w:r>
+        <w:rPr>
+          <w:lang w:val="en-US"/>
+        </w:rPr>
+        <w:t>.</w:t>
+      </w:r>
+      <w:proofErr w:type="spellStart"/>
+      <w:r>
+        <w:rPr>
+          <w:lang w:val="en-US"/>
+        </w:rPr>
+        <w:t>servelist</w:t>
+      </w:r>
+      <w:proofErr w:type="spellEnd"/>
+      <w:proofErr w:type="gramEnd"/>
+      <w:r>
+        <w:rPr>
+          <w:lang w:val="en-US"/>
+        </w:rPr>
+        <w:t xml:space="preserve"> </w:t>
+      </w:r>
+      <w:r>
+        <w:rPr>
+          <w:lang w:val="en-US"/>
+        </w:rPr>
+        <w:t>li</w:t>
+      </w:r>
+      <w:r>
+        <w:rPr>
+          <w:lang w:val="en-US"/>
+        </w:rPr>
+        <w:t xml:space="preserve"> font</w:t>
+      </w:r>
+      <w:r>
+        <w:rPr>
+          <w:lang w:val="en-US"/>
+        </w:rPr>
+        <w:t>-size: 1rem;</w:t>
+      </w:r>
+    </w:p>
+    <w:p>
+      <w:pPr>
+        <w:pStyle w:val="ListParagraph"/>
+        <w:numPr>
+          <w:ilvl w:val="0"/>
+          <w:numId w:val="17"/>
+        </w:numPr>
+        <w:rPr>
+          <w:lang w:val="en-US"/>
+        </w:rPr>
+      </w:pPr>
+      <w:r>
+        <w:rPr>
+          <w:lang w:val="en-US"/>
+        </w:rPr>
+        <w:t>Min Height 640</w:t>
+      </w:r>
+    </w:p>
+    <w:p>
+      <w:pPr>
+        <w:pStyle w:val="ListParagraph"/>
+        <w:numPr>
+          <w:ilvl w:val="1"/>
+          <w:numId w:val="17"/>
+        </w:numPr>
+        <w:rPr>
+          <w:lang w:val="en-US"/>
+        </w:rPr>
+      </w:pPr>
+      <w:proofErr w:type="spellStart"/>
+      <w:r>
+        <w:rPr>
+          <w:lang w:val="en-US"/>
+        </w:rPr>
+        <w:t>FirstPage</w:t>
+      </w:r>
+      <w:proofErr w:type="spellEnd"/>
+    </w:p>
+    <w:p>
+      <w:pPr>
+        <w:pStyle w:val="ListParagraph"/>
+        <w:numPr>
+          <w:ilvl w:val="1"/>
+          <w:numId w:val="17"/>
+        </w:numPr>
+        <w:rPr>
+          <w:lang w:val="en-US"/>
+        </w:rPr>
+      </w:pPr>
+      <w:proofErr w:type="spellStart"/>
+      <w:r>
+        <w:rPr>
+          <w:lang w:val="en-US"/>
+        </w:rPr>
+        <w:t>SecondPage</w:t>
+      </w:r>
+      <w:proofErr w:type="spellEnd"/>
+    </w:p>
+    <w:p>
+      <w:pPr>
+        <w:pStyle w:val="ListParagraph"/>
+        <w:numPr>
+          <w:ilvl w:val="2"/>
+          <w:numId w:val="17"/>
+        </w:numPr>
+        <w:rPr>
+          <w:lang w:val="en-US"/>
+        </w:rPr>
+      </w:pPr>
+      <w:r>
+        <w:rPr>
+          <w:lang w:val="en-US"/>
+        </w:rPr>
+        <w:t>3.2.1.</w:t>
+      </w:r>
+      <w:r>
+        <w:rPr>
+          <w:lang w:val="en-US"/>
+        </w:rPr>
+        <w:tab/>
+        <w:t>.</w:t>
+      </w:r>
+      <w:proofErr w:type="spellStart"/>
+      <w:r>
+        <w:rPr>
+          <w:lang w:val="en-US"/>
+        </w:rPr>
+        <w:t>servelist</w:t>
+      </w:r>
+      <w:proofErr w:type="spellEnd"/>
+      <w:r>
+        <w:rPr>
+          <w:lang w:val="en-US"/>
+        </w:rPr>
+        <w:t xml:space="preserve"> </w:t>
+      </w:r>
+      <w:r>
+        <w:rPr>
+          <w:lang w:val="en-US"/>
+        </w:rPr>
+        <w:t>li</w:t>
+      </w:r>
+      <w:r>
+        <w:rPr>
+          <w:lang w:val="en-US"/>
+        </w:rPr>
+        <w:t xml:space="preserve"> font-</w:t>
+      </w:r>
       <w:bookmarkStart w:id="0" w:name="_GoBack"/>
       <w:bookmarkEnd w:id="0"/>
-      <w:proofErr w:type="spellEnd"/>
-    </w:p>
-    <w:p>
-      <w:pPr>
-        <w:pStyle w:val="ListParagraph"/>
-        <w:numPr>
-          <w:ilvl w:val="2"/>
-          <w:numId w:val="17"/>
-        </w:numPr>
-        <w:rPr>
-          <w:lang w:val="en-US"/>
-        </w:rPr>
-      </w:pPr>
-      <w:r>
-        <w:rPr>
-          <w:lang w:val="en-US"/>
-        </w:rPr>
-        <w:lastRenderedPageBreak/>
-        <w:t>#section2 h1 font-size: 1.1rem;</w:t>
-      </w:r>
-    </w:p>
-    <w:p>
-      <w:pPr>
-        <w:pStyle w:val="ListParagraph"/>
-        <w:numPr>
-          <w:ilvl w:val="2"/>
-          <w:numId w:val="17"/>
-        </w:numPr>
-        <w:rPr>
-          <w:lang w:val="en-US"/>
-        </w:rPr>
-      </w:pPr>
-      <w:r>
-        <w:rPr>
-          <w:lang w:val="en-US"/>
-        </w:rPr>
-        <w:t xml:space="preserve">#section2 h2 font-size: </w:t>
-      </w:r>
-      <w:r>
-        <w:rPr>
-          <w:lang w:val="en-US"/>
-        </w:rPr>
-        <w:t>0</w:t>
-      </w:r>
-      <w:r>
-        <w:rPr>
-          <w:lang w:val="en-US"/>
-        </w:rPr>
-        <w:t>.</w:t>
-      </w:r>
-      <w:r>
-        <w:rPr>
-          <w:lang w:val="en-US"/>
-        </w:rPr>
-        <w:t>9</w:t>
-      </w:r>
-      <w:r>
-        <w:rPr>
-          <w:lang w:val="en-US"/>
-        </w:rPr>
-        <w:t>rem</w:t>
-      </w:r>
-      <w:r>
-        <w:rPr>
-          <w:lang w:val="en-US"/>
-        </w:rPr>
-        <w:t>;</w:t>
-      </w:r>
-    </w:p>
-    <w:p>
-      <w:pPr>
-        <w:rPr>
-          <w:lang w:val="en-US"/>
-        </w:rPr>
-      </w:pPr>
-      <w:r>
-        <w:rPr>
-          <w:lang w:val="en-US"/>
-        </w:rPr>
-        <w:t>Portrait</w:t>
-      </w:r>
-      <w:r>
-        <w:rPr>
-          <w:lang w:val="en-US"/>
-        </w:rPr>
-        <w:t xml:space="preserve"> orientation: adjust content by width.</w:t>
-      </w:r>
-    </w:p>
-    <w:p>
-      <w:pPr>
-        <w:pStyle w:val="ListParagraph"/>
-        <w:numPr>
-          <w:ilvl w:val="0"/>
-          <w:numId w:val="18"/>
-        </w:numPr>
-        <w:rPr>
-          <w:lang w:val="en-US"/>
-        </w:rPr>
-      </w:pPr>
-      <w:r>
-        <w:rPr>
-          <w:lang w:val="en-US"/>
-        </w:rPr>
-        <w:t>Min Height 480 (default)</w:t>
-      </w:r>
-    </w:p>
-    <w:p>
-      <w:pPr>
-        <w:pStyle w:val="ListParagraph"/>
-        <w:numPr>
-          <w:ilvl w:val="1"/>
-          <w:numId w:val="18"/>
-        </w:numPr>
-        <w:rPr>
-          <w:lang w:val="en-US"/>
-        </w:rPr>
-      </w:pPr>
-      <w:proofErr w:type="spellStart"/>
-      <w:r>
-        <w:rPr>
-          <w:lang w:val="en-US"/>
-        </w:rPr>
-        <w:t>FirstPage</w:t>
-      </w:r>
-      <w:proofErr w:type="spellEnd"/>
-    </w:p>
-    <w:p>
-      <w:pPr>
-        <w:pStyle w:val="ListParagraph"/>
-        <w:numPr>
-          <w:ilvl w:val="2"/>
-          <w:numId w:val="18"/>
-        </w:numPr>
-        <w:rPr>
-          <w:lang w:val="en-US"/>
-        </w:rPr>
-      </w:pPr>
-      <w:r>
-        <w:rPr>
-          <w:lang w:val="en-US"/>
-        </w:rPr>
-        <w:t xml:space="preserve"> </w:t>
-      </w:r>
-      <w:r>
-        <w:rPr>
-          <w:lang w:val="en-US"/>
-        </w:rPr>
-        <w:t>#section1 h1 font-size: 1.4rem;</w:t>
-      </w:r>
-    </w:p>
-    <w:p>
-      <w:pPr>
-        <w:pStyle w:val="ListParagraph"/>
-        <w:numPr>
-          <w:ilvl w:val="2"/>
-          <w:numId w:val="18"/>
-        </w:numPr>
-        <w:rPr>
-          <w:lang w:val="en-US"/>
-        </w:rPr>
-      </w:pPr>
-      <w:r>
-        <w:rPr>
-          <w:lang w:val="en-US"/>
-        </w:rPr>
-        <w:t>#section1 h2 font-size: 1.1rem</w:t>
-      </w:r>
-    </w:p>
-    <w:p>
-      <w:pPr>
-        <w:pStyle w:val="ListParagraph"/>
-        <w:numPr>
-          <w:ilvl w:val="1"/>
-          <w:numId w:val="18"/>
-        </w:numPr>
-        <w:rPr>
-          <w:lang w:val="en-US"/>
-        </w:rPr>
-      </w:pPr>
-      <w:proofErr w:type="spellStart"/>
-      <w:r>
-        <w:rPr>
-          <w:lang w:val="en-US"/>
-        </w:rPr>
-        <w:t>SecondPage</w:t>
-      </w:r>
-      <w:proofErr w:type="spellEnd"/>
-    </w:p>
-    <w:p>
-      <w:pPr>
-        <w:pStyle w:val="ListParagraph"/>
-        <w:numPr>
-          <w:ilvl w:val="2"/>
-          <w:numId w:val="18"/>
-        </w:numPr>
-        <w:rPr>
-          <w:lang w:val="en-US"/>
-        </w:rPr>
-      </w:pPr>
-      <w:r>
-        <w:rPr>
-          <w:lang w:val="en-US"/>
-        </w:rPr>
-        <w:t>#section2 h1 font-size: 1.1rem;</w:t>
-      </w:r>
-    </w:p>
-    <w:p>
-      <w:pPr>
-        <w:pStyle w:val="ListParagraph"/>
-        <w:numPr>
-          <w:ilvl w:val="2"/>
-          <w:numId w:val="18"/>
-        </w:numPr>
-        <w:rPr>
-          <w:lang w:val="en-US"/>
-        </w:rPr>
-      </w:pPr>
-      <w:r>
-        <w:rPr>
-          <w:lang w:val="en-US"/>
-        </w:rPr>
-        <w:t>#section2 h2 font-size: 1.2rem</w:t>
-      </w:r>
-      <w:r>
-        <w:rPr>
-          <w:lang w:val="en-US"/>
-        </w:rPr>
-        <w:t>;</w:t>
+      <w:r>
+        <w:rPr>
+          <w:lang w:val="en-US"/>
+        </w:rPr>
+        <w:t>size: 1</w:t>
+      </w:r>
+      <w:r>
+        <w:rPr>
+          <w:lang w:val="en-US"/>
+        </w:rPr>
+        <w:t>.1</w:t>
+      </w:r>
+      <w:r>
+        <w:rPr>
+          <w:lang w:val="en-US"/>
+        </w:rPr>
+        <w:t>rem;</w:t>
       </w:r>
     </w:p>
     <w:p>
@@ -1237,6 +1486,7 @@
         </w:numPr>
       </w:pPr>
       <w:r>
+        <w:lastRenderedPageBreak/>
         <w:t xml:space="preserve">После загрузки стриницы менять цвет меню под бэкграунт в событии </w:t>
       </w:r>
       <w:proofErr w:type="spellStart"/>
@@ -1353,7 +1603,6 @@
         </w:numPr>
       </w:pPr>
       <w:r>
-        <w:lastRenderedPageBreak/>
         <w:t xml:space="preserve"> Вертикальный разворот – по умолчанию, заноситься под ряд в со всеми медиа запросами. </w:t>
       </w:r>
     </w:p>
@@ -1735,6 +1984,7 @@
         </w:numPr>
       </w:pPr>
       <w:r>
+        <w:lastRenderedPageBreak/>
         <w:t>Поверх него текст белый.</w:t>
       </w:r>
     </w:p>

</xml_diff>

<commit_message>
14.03.fixed nav color, add iphone, iphone plus sizes
</commit_message>
<xml_diff>
--- a/Plan.docx
+++ b/Plan.docx
@@ -4,12 +4,12 @@
   <w:body>
     <w:p>
       <w:pPr>
-        <w:pStyle w:val="Heading1"/>
-      </w:pPr>
-    </w:p>
-    <w:p>
-      <w:pPr>
-        <w:pStyle w:val="Heading1"/>
+        <w:pStyle w:val="1"/>
+      </w:pPr>
+    </w:p>
+    <w:p>
+      <w:pPr>
+        <w:pStyle w:val="1"/>
       </w:pPr>
       <w:r>
         <w:t>Постановка задачи</w:t>
@@ -30,7 +30,7 @@
     </w:p>
     <w:p>
       <w:pPr>
-        <w:pStyle w:val="ListParagraph"/>
+        <w:pStyle w:val="a3"/>
         <w:numPr>
           <w:ilvl w:val="1"/>
           <w:numId w:val="3"/>
@@ -54,7 +54,7 @@
     </w:p>
     <w:p>
       <w:pPr>
-        <w:pStyle w:val="ListParagraph"/>
+        <w:pStyle w:val="a3"/>
         <w:numPr>
           <w:ilvl w:val="1"/>
           <w:numId w:val="3"/>
@@ -66,7 +66,7 @@
     </w:p>
     <w:p>
       <w:pPr>
-        <w:pStyle w:val="ListParagraph"/>
+        <w:pStyle w:val="a3"/>
         <w:numPr>
           <w:ilvl w:val="1"/>
           <w:numId w:val="3"/>
@@ -78,7 +78,7 @@
     </w:p>
     <w:p>
       <w:pPr>
-        <w:pStyle w:val="Heading1"/>
+        <w:pStyle w:val="1"/>
       </w:pPr>
       <w:r>
         <w:t>Вимоги</w:t>
@@ -174,7 +174,7 @@
     </w:p>
     <w:p>
       <w:pPr>
-        <w:pStyle w:val="Heading1"/>
+        <w:pStyle w:val="1"/>
       </w:pPr>
       <w:r>
         <w:t>Функции</w:t>
@@ -182,7 +182,7 @@
     </w:p>
     <w:p>
       <w:pPr>
-        <w:pStyle w:val="ListParagraph"/>
+        <w:pStyle w:val="a3"/>
         <w:numPr>
           <w:ilvl w:val="0"/>
           <w:numId w:val="4"/>
@@ -194,7 +194,7 @@
     </w:p>
     <w:p>
       <w:pPr>
-        <w:pStyle w:val="ListParagraph"/>
+        <w:pStyle w:val="a3"/>
         <w:numPr>
           <w:ilvl w:val="0"/>
           <w:numId w:val="4"/>
@@ -206,7 +206,7 @@
     </w:p>
     <w:p>
       <w:pPr>
-        <w:pStyle w:val="Heading1"/>
+        <w:pStyle w:val="1"/>
       </w:pPr>
       <w:r>
         <w:t>Реалізація</w:t>
@@ -217,38 +217,24 @@
         <w:ind w:left="360" w:hanging="360"/>
       </w:pPr>
       <w:r>
-        <w:t xml:space="preserve">Приклад реалізації - </w:t>
-      </w:r>
-      <w:r>
-        <w:rPr>
-          <w:rStyle w:val="Hyperlink"/>
-        </w:rPr>
-        <w:fldChar w:fldCharType="begin"/>
-      </w:r>
-      <w:r>
-        <w:rPr>
-          <w:rStyle w:val="Hyperlink"/>
-        </w:rPr>
-        <w:instrText xml:space="preserve"> HYPERLINK "http://petsvoyage.com" </w:instrText>
-      </w:r>
-      <w:r>
-        <w:rPr>
-          <w:rStyle w:val="Hyperlink"/>
-        </w:rPr>
-        <w:fldChar w:fldCharType="separate"/>
-      </w:r>
-      <w:r>
-        <w:rPr>
-          <w:rStyle w:val="Hyperlink"/>
-        </w:rPr>
-        <w:t>http://petsvoyage.com</w:t>
-      </w:r>
-      <w:r>
-        <w:rPr>
-          <w:rStyle w:val="Hyperlink"/>
-        </w:rPr>
-        <w:fldChar w:fldCharType="end"/>
-      </w:r>
+        <w:t xml:space="preserve">Приклад </w:t>
+      </w:r>
+      <w:proofErr w:type="spellStart"/>
+      <w:r>
+        <w:t>реалізації</w:t>
+      </w:r>
+      <w:proofErr w:type="spellEnd"/>
+      <w:r>
+        <w:t xml:space="preserve"> - </w:t>
+      </w:r>
+      <w:hyperlink r:id="rId7" w:history="1">
+        <w:r>
+          <w:rPr>
+            <w:rStyle w:val="a5"/>
+          </w:rPr>
+          <w:t>http://petsvoyage.com</w:t>
+        </w:r>
+      </w:hyperlink>
       <w:r>
         <w:t xml:space="preserve"> </w:t>
       </w:r>
@@ -271,7 +257,7 @@
     </w:p>
     <w:p>
       <w:pPr>
-        <w:pStyle w:val="Heading1"/>
+        <w:pStyle w:val="1"/>
       </w:pPr>
       <w:r>
         <w:lastRenderedPageBreak/>
@@ -477,7 +463,7 @@
     </w:p>
     <w:p>
       <w:pPr>
-        <w:pStyle w:val="Heading1"/>
+        <w:pStyle w:val="1"/>
       </w:pPr>
       <w:r>
         <w:t>Цвета</w:t>
@@ -612,7 +598,7 @@
     </w:p>
     <w:p>
       <w:pPr>
-        <w:pStyle w:val="Heading1"/>
+        <w:pStyle w:val="1"/>
         <w:ind w:left="360"/>
       </w:pPr>
       <w:r>
@@ -752,7 +738,7 @@
     </w:p>
     <w:p>
       <w:pPr>
-        <w:pStyle w:val="ListParagraph"/>
+        <w:pStyle w:val="a3"/>
         <w:numPr>
           <w:ilvl w:val="0"/>
           <w:numId w:val="17"/>
@@ -770,7 +756,7 @@
     </w:p>
     <w:p>
       <w:pPr>
-        <w:pStyle w:val="ListParagraph"/>
+        <w:pStyle w:val="a3"/>
         <w:numPr>
           <w:ilvl w:val="1"/>
           <w:numId w:val="17"/>
@@ -796,7 +782,7 @@
     </w:p>
     <w:p>
       <w:pPr>
-        <w:pStyle w:val="ListParagraph"/>
+        <w:pStyle w:val="a3"/>
         <w:numPr>
           <w:ilvl w:val="2"/>
           <w:numId w:val="17"/>
@@ -814,7 +800,7 @@
     </w:p>
     <w:p>
       <w:pPr>
-        <w:pStyle w:val="ListParagraph"/>
+        <w:pStyle w:val="a3"/>
         <w:numPr>
           <w:ilvl w:val="2"/>
           <w:numId w:val="17"/>
@@ -832,7 +818,7 @@
     </w:p>
     <w:p>
       <w:pPr>
-        <w:pStyle w:val="ListParagraph"/>
+        <w:pStyle w:val="a3"/>
         <w:numPr>
           <w:ilvl w:val="1"/>
           <w:numId w:val="17"/>
@@ -852,7 +838,7 @@
     </w:p>
     <w:p>
       <w:pPr>
-        <w:pStyle w:val="ListParagraph"/>
+        <w:pStyle w:val="a3"/>
         <w:numPr>
           <w:ilvl w:val="2"/>
           <w:numId w:val="17"/>
@@ -871,7 +857,7 @@
     </w:p>
     <w:p>
       <w:pPr>
-        <w:pStyle w:val="ListParagraph"/>
+        <w:pStyle w:val="a3"/>
         <w:numPr>
           <w:ilvl w:val="2"/>
           <w:numId w:val="17"/>
@@ -938,7 +924,7 @@
     </w:p>
     <w:p>
       <w:pPr>
-        <w:pStyle w:val="ListParagraph"/>
+        <w:pStyle w:val="a3"/>
         <w:numPr>
           <w:ilvl w:val="0"/>
           <w:numId w:val="17"/>
@@ -956,7 +942,7 @@
     </w:p>
     <w:p>
       <w:pPr>
-        <w:pStyle w:val="ListParagraph"/>
+        <w:pStyle w:val="a3"/>
         <w:numPr>
           <w:ilvl w:val="1"/>
           <w:numId w:val="17"/>
@@ -976,7 +962,7 @@
     </w:p>
     <w:p>
       <w:pPr>
-        <w:pStyle w:val="ListParagraph"/>
+        <w:pStyle w:val="a3"/>
         <w:numPr>
           <w:ilvl w:val="2"/>
           <w:numId w:val="17"/>
@@ -1000,7 +986,7 @@
     </w:p>
     <w:p>
       <w:pPr>
-        <w:pStyle w:val="ListParagraph"/>
+        <w:pStyle w:val="a3"/>
         <w:numPr>
           <w:ilvl w:val="2"/>
           <w:numId w:val="17"/>
@@ -1018,7 +1004,7 @@
     </w:p>
     <w:p>
       <w:pPr>
-        <w:pStyle w:val="ListParagraph"/>
+        <w:pStyle w:val="a3"/>
         <w:numPr>
           <w:ilvl w:val="1"/>
           <w:numId w:val="17"/>
@@ -1038,7 +1024,7 @@
     </w:p>
     <w:p>
       <w:pPr>
-        <w:pStyle w:val="ListParagraph"/>
+        <w:pStyle w:val="a3"/>
         <w:numPr>
           <w:ilvl w:val="2"/>
           <w:numId w:val="17"/>
@@ -1056,7 +1042,7 @@
     </w:p>
     <w:p>
       <w:pPr>
-        <w:pStyle w:val="ListParagraph"/>
+        <w:pStyle w:val="a3"/>
         <w:numPr>
           <w:ilvl w:val="2"/>
           <w:numId w:val="17"/>
@@ -1080,7 +1066,7 @@
     </w:p>
     <w:p>
       <w:pPr>
-        <w:pStyle w:val="ListParagraph"/>
+        <w:pStyle w:val="a3"/>
         <w:numPr>
           <w:ilvl w:val="0"/>
           <w:numId w:val="17"/>
@@ -1098,7 +1084,7 @@
     </w:p>
     <w:p>
       <w:pPr>
-        <w:pStyle w:val="ListParagraph"/>
+        <w:pStyle w:val="a3"/>
         <w:numPr>
           <w:ilvl w:val="1"/>
           <w:numId w:val="17"/>
@@ -1124,7 +1110,7 @@
     </w:p>
     <w:p>
       <w:pPr>
-        <w:pStyle w:val="ListParagraph"/>
+        <w:pStyle w:val="a3"/>
         <w:numPr>
           <w:ilvl w:val="1"/>
           <w:numId w:val="17"/>
@@ -1150,7 +1136,7 @@
     </w:p>
     <w:p>
       <w:pPr>
-        <w:pStyle w:val="ListParagraph"/>
+        <w:pStyle w:val="a3"/>
         <w:numPr>
           <w:ilvl w:val="2"/>
           <w:numId w:val="17"/>
@@ -1202,7 +1188,7 @@
     </w:p>
     <w:p>
       <w:pPr>
-        <w:pStyle w:val="ListParagraph"/>
+        <w:pStyle w:val="a3"/>
         <w:numPr>
           <w:ilvl w:val="0"/>
           <w:numId w:val="17"/>
@@ -1220,7 +1206,7 @@
     </w:p>
     <w:p>
       <w:pPr>
-        <w:pStyle w:val="ListParagraph"/>
+        <w:pStyle w:val="a3"/>
         <w:numPr>
           <w:ilvl w:val="1"/>
           <w:numId w:val="17"/>
@@ -1240,7 +1226,7 @@
     </w:p>
     <w:p>
       <w:pPr>
-        <w:pStyle w:val="ListParagraph"/>
+        <w:pStyle w:val="a3"/>
         <w:numPr>
           <w:ilvl w:val="1"/>
           <w:numId w:val="17"/>
@@ -1260,7 +1246,7 @@
     </w:p>
     <w:p>
       <w:pPr>
-        <w:pStyle w:val="ListParagraph"/>
+        <w:pStyle w:val="a3"/>
         <w:numPr>
           <w:ilvl w:val="2"/>
           <w:numId w:val="17"/>
@@ -1273,13 +1259,43 @@
         <w:rPr>
           <w:lang w:val="en-US"/>
         </w:rPr>
-        <w:t>3.2.1.</w:t>
-      </w:r>
-      <w:r>
-        <w:rPr>
-          <w:lang w:val="en-US"/>
-        </w:rPr>
-        <w:tab/>
+        <w:t>H2 1.4rem</w:t>
+      </w:r>
+    </w:p>
+    <w:p>
+      <w:pPr>
+        <w:pStyle w:val="a3"/>
+        <w:numPr>
+          <w:ilvl w:val="2"/>
+          <w:numId w:val="17"/>
+        </w:numPr>
+        <w:rPr>
+          <w:lang w:val="en-US"/>
+        </w:rPr>
+      </w:pPr>
+      <w:r>
+        <w:rPr>
+          <w:lang w:val="en-US"/>
+        </w:rPr>
+        <w:t>H1 1.1rem</w:t>
+      </w:r>
+    </w:p>
+    <w:p>
+      <w:pPr>
+        <w:pStyle w:val="a3"/>
+        <w:numPr>
+          <w:ilvl w:val="2"/>
+          <w:numId w:val="17"/>
+        </w:numPr>
+        <w:rPr>
+          <w:lang w:val="en-US"/>
+        </w:rPr>
+      </w:pPr>
+      <w:proofErr w:type="gramStart"/>
+      <w:r>
+        <w:rPr>
+          <w:lang w:val="en-US"/>
+        </w:rPr>
         <w:t>.</w:t>
       </w:r>
       <w:proofErr w:type="spellStart"/>
@@ -1290,6 +1306,7 @@
         <w:t>servelist</w:t>
       </w:r>
       <w:proofErr w:type="spellEnd"/>
+      <w:proofErr w:type="gramEnd"/>
       <w:r>
         <w:rPr>
           <w:lang w:val="en-US"/>
@@ -1306,46 +1323,122 @@
         <w:rPr>
           <w:lang w:val="en-US"/>
         </w:rPr>
-        <w:t xml:space="preserve"> font-</w:t>
-      </w:r>
+        <w:t xml:space="preserve"> font-size: 1rem;</w:t>
+      </w:r>
+    </w:p>
+    <w:p>
+      <w:pPr>
+        <w:pStyle w:val="a3"/>
+        <w:numPr>
+          <w:ilvl w:val="0"/>
+          <w:numId w:val="17"/>
+        </w:numPr>
+        <w:rPr>
+          <w:lang w:val="en-US"/>
+        </w:rPr>
+      </w:pPr>
+      <w:r>
+        <w:rPr>
+          <w:lang w:val="en-US"/>
+        </w:rPr>
+        <w:t>Min Height 736 (</w:t>
+      </w:r>
+      <w:proofErr w:type="spellStart"/>
+      <w:r>
+        <w:rPr>
+          <w:lang w:val="en-US"/>
+        </w:rPr>
+        <w:t>iphone</w:t>
+      </w:r>
+      <w:proofErr w:type="spellEnd"/>
+      <w:r>
+        <w:rPr>
+          <w:lang w:val="en-US"/>
+        </w:rPr>
+        <w:t xml:space="preserve"> plus</w:t>
+      </w:r>
+      <w:r>
+        <w:rPr>
+          <w:lang w:val="en-US"/>
+        </w:rPr>
+        <w:t>)</w:t>
+      </w:r>
+    </w:p>
+    <w:p>
+      <w:pPr>
+        <w:pStyle w:val="a3"/>
+        <w:numPr>
+          <w:ilvl w:val="1"/>
+          <w:numId w:val="17"/>
+        </w:numPr>
+        <w:rPr>
+          <w:lang w:val="en-US"/>
+        </w:rPr>
+      </w:pPr>
+      <w:r>
+        <w:rPr>
+          <w:lang w:val="en-US"/>
+        </w:rPr>
+        <w:t xml:space="preserve"> </w:t>
+      </w:r>
+      <w:proofErr w:type="spellStart"/>
+      <w:r>
+        <w:rPr>
+          <w:lang w:val="en-US"/>
+        </w:rPr>
+        <w:t>SecondPage</w:t>
+      </w:r>
+      <w:proofErr w:type="spellEnd"/>
+    </w:p>
+    <w:p>
+      <w:pPr>
+        <w:pStyle w:val="a3"/>
+        <w:numPr>
+          <w:ilvl w:val="2"/>
+          <w:numId w:val="17"/>
+        </w:numPr>
+        <w:rPr>
+          <w:lang w:val="en-US"/>
+        </w:rPr>
+      </w:pPr>
+      <w:r>
+        <w:rPr>
+          <w:lang w:val="en-US"/>
+        </w:rPr>
+        <w:t>H2 1.4rem</w:t>
+      </w:r>
+    </w:p>
+    <w:p>
+      <w:pPr>
+        <w:pStyle w:val="a3"/>
+        <w:numPr>
+          <w:ilvl w:val="2"/>
+          <w:numId w:val="17"/>
+        </w:numPr>
+        <w:rPr>
+          <w:lang w:val="en-US"/>
+        </w:rPr>
+      </w:pPr>
       <w:bookmarkStart w:id="0" w:name="_GoBack"/>
       <w:bookmarkEnd w:id="0"/>
-      <w:r>
-        <w:rPr>
-          <w:lang w:val="en-US"/>
-        </w:rPr>
-        <w:t>size: 1</w:t>
-      </w:r>
-      <w:r>
-        <w:rPr>
-          <w:lang w:val="en-US"/>
-        </w:rPr>
-        <w:t>.1</w:t>
-      </w:r>
-      <w:r>
-        <w:rPr>
-          <w:lang w:val="en-US"/>
-        </w:rPr>
-        <w:t>rem;</w:t>
-      </w:r>
-    </w:p>
-    <w:p>
-      <w:pPr>
-        <w:rPr>
-          <w:lang w:val="en-US"/>
-        </w:rPr>
-      </w:pPr>
-    </w:p>
-    <w:p>
-      <w:pPr>
-        <w:rPr>
-          <w:lang w:val="en-US"/>
-        </w:rPr>
-      </w:pPr>
-    </w:p>
-    <w:p>
-      <w:pPr>
-        <w:pStyle w:val="Heading1"/>
+    </w:p>
+    <w:p>
+      <w:pPr>
+        <w:rPr>
+          <w:lang w:val="en-US"/>
+        </w:rPr>
+      </w:pPr>
+    </w:p>
+    <w:p>
+      <w:pPr>
+        <w:rPr>
+          <w:lang w:val="en-US"/>
+        </w:rPr>
+      </w:pPr>
+    </w:p>
+    <w:p>
+      <w:pPr>
+        <w:pStyle w:val="1"/>
         <w:ind w:left="360"/>
         <w:rPr>
           <w:lang w:val="en-US"/>
@@ -1354,7 +1447,7 @@
     </w:p>
     <w:p>
       <w:pPr>
-        <w:pStyle w:val="Heading1"/>
+        <w:pStyle w:val="1"/>
         <w:ind w:left="360"/>
       </w:pPr>
       <w:r>
@@ -1401,7 +1494,7 @@
     </w:p>
     <w:p>
       <w:pPr>
-        <w:pStyle w:val="Heading1"/>
+        <w:pStyle w:val="1"/>
       </w:pPr>
       <w:r>
         <w:t>Аналитика Гугл</w:t>
@@ -1409,12 +1502,12 @@
     </w:p>
     <w:p>
       <w:pPr>
-        <w:pStyle w:val="Heading1"/>
-      </w:pPr>
-    </w:p>
-    <w:p>
-      <w:pPr>
-        <w:pStyle w:val="Heading1"/>
+        <w:pStyle w:val="1"/>
+      </w:pPr>
+    </w:p>
+    <w:p>
+      <w:pPr>
+        <w:pStyle w:val="1"/>
       </w:pPr>
       <w:r>
         <w:t>Изменение контейнера с текстом</w:t>
@@ -1427,7 +1520,7 @@
     </w:p>
     <w:p>
       <w:pPr>
-        <w:pStyle w:val="Heading1"/>
+        <w:pStyle w:val="1"/>
         <w:rPr>
           <w:lang w:val="en-US"/>
         </w:rPr>
@@ -1441,7 +1534,7 @@
     </w:p>
     <w:p>
       <w:pPr>
-        <w:pStyle w:val="ListParagraph"/>
+        <w:pStyle w:val="a3"/>
         <w:numPr>
           <w:ilvl w:val="0"/>
           <w:numId w:val="13"/>
@@ -1471,7 +1564,7 @@
     </w:p>
     <w:p>
       <w:pPr>
-        <w:pStyle w:val="Heading1"/>
+        <w:pStyle w:val="1"/>
       </w:pPr>
       <w:r>
         <w:t>Изменять цвет меню</w:t>
@@ -1479,18 +1572,33 @@
     </w:p>
     <w:p>
       <w:pPr>
-        <w:pStyle w:val="ListParagraph"/>
+        <w:pStyle w:val="a3"/>
         <w:numPr>
           <w:ilvl w:val="0"/>
           <w:numId w:val="14"/>
         </w:numPr>
       </w:pPr>
       <w:r>
-        <w:lastRenderedPageBreak/>
-        <w:t xml:space="preserve">После загрузки стриницы менять цвет меню под бэкграунт в событии </w:t>
+        <w:t xml:space="preserve">После загрузки </w:t>
       </w:r>
       <w:proofErr w:type="spellStart"/>
       <w:r>
+        <w:t>стриницы</w:t>
+      </w:r>
+      <w:proofErr w:type="spellEnd"/>
+      <w:r>
+        <w:t xml:space="preserve"> менять цвет меню под </w:t>
+      </w:r>
+      <w:proofErr w:type="spellStart"/>
+      <w:r>
+        <w:t>бэкграунт</w:t>
+      </w:r>
+      <w:proofErr w:type="spellEnd"/>
+      <w:r>
+        <w:t xml:space="preserve"> в событии </w:t>
+      </w:r>
+      <w:proofErr w:type="spellStart"/>
+      <w:r>
         <w:rPr>
           <w:lang w:val="en-US"/>
         </w:rPr>
@@ -1503,7 +1611,7 @@
     </w:p>
     <w:p>
       <w:pPr>
-        <w:pStyle w:val="ListParagraph"/>
+        <w:pStyle w:val="a3"/>
         <w:numPr>
           <w:ilvl w:val="0"/>
           <w:numId w:val="14"/>
@@ -1533,7 +1641,7 @@
     </w:p>
     <w:p>
       <w:pPr>
-        <w:pStyle w:val="ListParagraph"/>
+        <w:pStyle w:val="a3"/>
         <w:numPr>
           <w:ilvl w:val="0"/>
           <w:numId w:val="14"/>
@@ -1545,7 +1653,7 @@
     </w:p>
     <w:p>
       <w:pPr>
-        <w:pStyle w:val="Heading1"/>
+        <w:pStyle w:val="1"/>
       </w:pPr>
       <w:r>
         <w:t xml:space="preserve">Упорядочить </w:t>
@@ -1561,17 +1669,22 @@
     </w:p>
     <w:p>
       <w:pPr>
-        <w:pStyle w:val="ListParagraph"/>
+        <w:pStyle w:val="a3"/>
         <w:numPr>
           <w:ilvl w:val="0"/>
           <w:numId w:val="16"/>
         </w:numPr>
       </w:pPr>
-      <w:r>
-        <w:t xml:space="preserve">Елменты, которые не меняют свой стиль в </w:t>
-      </w:r>
       <w:proofErr w:type="spellStart"/>
       <w:r>
+        <w:t>Елменты</w:t>
+      </w:r>
+      <w:proofErr w:type="spellEnd"/>
+      <w:r>
+        <w:t xml:space="preserve">, которые не меняют свой стиль в </w:t>
+      </w:r>
+      <w:proofErr w:type="spellStart"/>
+      <w:r>
         <w:rPr>
           <w:lang w:val="en-US"/>
         </w:rPr>
@@ -1584,7 +1697,7 @@
     </w:p>
     <w:p>
       <w:pPr>
-        <w:pStyle w:val="ListParagraph"/>
+        <w:pStyle w:val="a3"/>
         <w:numPr>
           <w:ilvl w:val="0"/>
           <w:numId w:val="16"/>
@@ -1596,7 +1709,7 @@
     </w:p>
     <w:p>
       <w:pPr>
-        <w:pStyle w:val="ListParagraph"/>
+        <w:pStyle w:val="a3"/>
         <w:numPr>
           <w:ilvl w:val="1"/>
           <w:numId w:val="16"/>
@@ -1608,7 +1721,7 @@
     </w:p>
     <w:p>
       <w:pPr>
-        <w:pStyle w:val="ListParagraph"/>
+        <w:pStyle w:val="a3"/>
         <w:numPr>
           <w:ilvl w:val="1"/>
           <w:numId w:val="16"/>
@@ -1620,7 +1733,7 @@
     </w:p>
     <w:p>
       <w:pPr>
-        <w:pStyle w:val="Heading1"/>
+        <w:pStyle w:val="1"/>
         <w:rPr>
           <w:lang w:val="en-US"/>
         </w:rPr>
@@ -1793,7 +1906,7 @@
                     <pic:cNvPicPr/>
                   </pic:nvPicPr>
                   <pic:blipFill>
-                    <a:blip r:embed="rId7"/>
+                    <a:blip r:embed="rId8"/>
                     <a:stretch>
                       <a:fillRect/>
                     </a:stretch>
@@ -1823,7 +1936,7 @@
     </w:p>
     <w:p>
       <w:pPr>
-        <w:pStyle w:val="Heading1"/>
+        <w:pStyle w:val="1"/>
       </w:pPr>
       <w:r>
         <w:t xml:space="preserve">Задание </w:t>
@@ -1888,15 +2001,16 @@
     <w:p/>
     <w:p>
       <w:pPr>
-        <w:pStyle w:val="Heading1"/>
-      </w:pPr>
-      <w:r>
+        <w:pStyle w:val="1"/>
+      </w:pPr>
+      <w:r>
+        <w:lastRenderedPageBreak/>
         <w:t>Второй экран</w:t>
       </w:r>
     </w:p>
     <w:p>
       <w:pPr>
-        <w:pStyle w:val="ListParagraph"/>
+        <w:pStyle w:val="a3"/>
         <w:numPr>
           <w:ilvl w:val="0"/>
           <w:numId w:val="15"/>
@@ -1920,7 +2034,7 @@
     </w:p>
     <w:p>
       <w:pPr>
-        <w:pStyle w:val="ListParagraph"/>
+        <w:pStyle w:val="a3"/>
         <w:numPr>
           <w:ilvl w:val="0"/>
           <w:numId w:val="15"/>
@@ -1965,7 +2079,7 @@
     </w:p>
     <w:p>
       <w:pPr>
-        <w:pStyle w:val="ListParagraph"/>
+        <w:pStyle w:val="a3"/>
         <w:numPr>
           <w:ilvl w:val="0"/>
           <w:numId w:val="15"/>
@@ -1977,20 +2091,19 @@
     </w:p>
     <w:p>
       <w:pPr>
-        <w:pStyle w:val="ListParagraph"/>
+        <w:pStyle w:val="a3"/>
         <w:numPr>
           <w:ilvl w:val="0"/>
           <w:numId w:val="15"/>
         </w:numPr>
       </w:pPr>
       <w:r>
-        <w:lastRenderedPageBreak/>
         <w:t>Поверх него текст белый.</w:t>
       </w:r>
     </w:p>
     <w:p>
       <w:pPr>
-        <w:pStyle w:val="ListParagraph"/>
+        <w:pStyle w:val="a3"/>
         <w:numPr>
           <w:ilvl w:val="0"/>
           <w:numId w:val="15"/>
@@ -2002,7 +2115,7 @@
     </w:p>
     <w:p>
       <w:pPr>
-        <w:pStyle w:val="ListParagraph"/>
+        <w:pStyle w:val="a3"/>
         <w:numPr>
           <w:ilvl w:val="0"/>
           <w:numId w:val="15"/>
@@ -2014,7 +2127,7 @@
     </w:p>
     <w:p>
       <w:pPr>
-        <w:pStyle w:val="ListParagraph"/>
+        <w:pStyle w:val="a3"/>
       </w:pPr>
     </w:p>
     <w:sectPr>
@@ -3672,7 +3785,7 @@
     <w:lsdException w:name="Hashtag" w:semiHidden="1" w:unhideWhenUsed="1"/>
     <w:lsdException w:name="Unresolved Mention" w:semiHidden="1" w:unhideWhenUsed="1"/>
   </w:latentStyles>
-  <w:style w:type="paragraph" w:default="1" w:styleId="Normal">
+  <w:style w:type="paragraph" w:default="1" w:styleId="a">
     <w:name w:val="Normal"/>
     <w:qFormat/>
     <w:rsid w:val="00941011"/>
@@ -3684,11 +3797,11 @@
       <w:lang w:val="ru-RU"/>
     </w:rPr>
   </w:style>
-  <w:style w:type="paragraph" w:styleId="Heading1">
+  <w:style w:type="paragraph" w:styleId="1">
     <w:name w:val="heading 1"/>
-    <w:basedOn w:val="Normal"/>
-    <w:next w:val="Normal"/>
-    <w:link w:val="Heading1Char"/>
+    <w:basedOn w:val="a"/>
+    <w:next w:val="a"/>
+    <w:link w:val="10"/>
     <w:uiPriority w:val="9"/>
     <w:qFormat/>
     <w:rsid w:val="00941011"/>
@@ -3701,13 +3814,13 @@
       <w:sz w:val="32"/>
     </w:rPr>
   </w:style>
-  <w:style w:type="character" w:default="1" w:styleId="DefaultParagraphFont">
+  <w:style w:type="character" w:default="1" w:styleId="a0">
     <w:name w:val="Default Paragraph Font"/>
     <w:uiPriority w:val="1"/>
     <w:semiHidden/>
     <w:unhideWhenUsed/>
   </w:style>
-  <w:style w:type="table" w:default="1" w:styleId="TableNormal">
+  <w:style w:type="table" w:default="1" w:styleId="a1">
     <w:name w:val="Normal Table"/>
     <w:uiPriority w:val="99"/>
     <w:semiHidden/>
@@ -3722,15 +3835,15 @@
       </w:tblCellMar>
     </w:tblPr>
   </w:style>
-  <w:style w:type="numbering" w:default="1" w:styleId="NoList">
+  <w:style w:type="numbering" w:default="1" w:styleId="a2">
     <w:name w:val="No List"/>
     <w:uiPriority w:val="99"/>
     <w:semiHidden/>
     <w:unhideWhenUsed/>
   </w:style>
-  <w:style w:type="paragraph" w:styleId="ListParagraph">
+  <w:style w:type="paragraph" w:styleId="a3">
     <w:name w:val="List Paragraph"/>
-    <w:basedOn w:val="Normal"/>
+    <w:basedOn w:val="a"/>
     <w:uiPriority w:val="34"/>
     <w:qFormat/>
     <w:rsid w:val="00941011"/>
@@ -3738,10 +3851,10 @@
       <w:ind w:left="720"/>
     </w:pPr>
   </w:style>
-  <w:style w:type="character" w:customStyle="1" w:styleId="Heading1Char">
-    <w:name w:val="Heading 1 Char"/>
-    <w:basedOn w:val="DefaultParagraphFont"/>
-    <w:link w:val="Heading1"/>
+  <w:style w:type="character" w:customStyle="1" w:styleId="10">
+    <w:name w:val="Заголовок 1 Знак"/>
+    <w:basedOn w:val="a0"/>
+    <w:link w:val="1"/>
     <w:uiPriority w:val="9"/>
     <w:rsid w:val="00941011"/>
     <w:rPr>
@@ -3750,7 +3863,7 @@
       <w:lang w:val="ru-RU"/>
     </w:rPr>
   </w:style>
-  <w:style w:type="paragraph" w:styleId="NoSpacing">
+  <w:style w:type="paragraph" w:styleId="a4">
     <w:name w:val="No Spacing"/>
     <w:uiPriority w:val="1"/>
     <w:qFormat/>
@@ -3765,9 +3878,9 @@
       <w:lang w:val="ru-RU"/>
     </w:rPr>
   </w:style>
-  <w:style w:type="character" w:styleId="Hyperlink">
+  <w:style w:type="character" w:styleId="a5">
     <w:name w:val="Hyperlink"/>
-    <w:basedOn w:val="DefaultParagraphFont"/>
+    <w:basedOn w:val="a0"/>
     <w:uiPriority w:val="99"/>
     <w:unhideWhenUsed/>
     <w:rsid w:val="00752FEA"/>
@@ -3778,24 +3891,24 @@
   </w:style>
   <w:style w:type="character" w:customStyle="1" w:styleId="styles-clipboard-only">
     <w:name w:val="styles-clipboard-only"/>
-    <w:basedOn w:val="DefaultParagraphFont"/>
+    <w:basedOn w:val="a0"/>
     <w:rsid w:val="00987E78"/>
   </w:style>
   <w:style w:type="character" w:customStyle="1" w:styleId="webkit-css-property">
     <w:name w:val="webkit-css-property"/>
-    <w:basedOn w:val="DefaultParagraphFont"/>
+    <w:basedOn w:val="a0"/>
     <w:rsid w:val="00987E78"/>
   </w:style>
   <w:style w:type="character" w:customStyle="1" w:styleId="value">
     <w:name w:val="value"/>
-    <w:basedOn w:val="DefaultParagraphFont"/>
+    <w:basedOn w:val="a0"/>
     <w:rsid w:val="00987E78"/>
   </w:style>
-  <w:style w:type="paragraph" w:styleId="Title">
+  <w:style w:type="paragraph" w:styleId="a6">
     <w:name w:val="Title"/>
-    <w:basedOn w:val="Normal"/>
-    <w:next w:val="Normal"/>
-    <w:link w:val="TitleChar"/>
+    <w:basedOn w:val="a"/>
+    <w:next w:val="a"/>
+    <w:link w:val="a7"/>
     <w:uiPriority w:val="10"/>
     <w:qFormat/>
     <w:rsid w:val="00FF1556"/>
@@ -3810,10 +3923,10 @@
       <w:szCs w:val="56"/>
     </w:rPr>
   </w:style>
-  <w:style w:type="character" w:customStyle="1" w:styleId="TitleChar">
-    <w:name w:val="Title Char"/>
-    <w:basedOn w:val="DefaultParagraphFont"/>
-    <w:link w:val="Title"/>
+  <w:style w:type="character" w:customStyle="1" w:styleId="a7">
+    <w:name w:val="Заголовок Знак"/>
+    <w:basedOn w:val="a0"/>
+    <w:link w:val="a6"/>
     <w:uiPriority w:val="10"/>
     <w:rsid w:val="00FF1556"/>
     <w:rPr>
@@ -3825,10 +3938,10 @@
       <w:lang w:val="ru-RU"/>
     </w:rPr>
   </w:style>
-  <w:style w:type="paragraph" w:styleId="Header">
+  <w:style w:type="paragraph" w:styleId="a8">
     <w:name w:val="header"/>
-    <w:basedOn w:val="Normal"/>
-    <w:link w:val="HeaderChar"/>
+    <w:basedOn w:val="a"/>
+    <w:link w:val="a9"/>
     <w:uiPriority w:val="99"/>
     <w:unhideWhenUsed/>
     <w:rsid w:val="00613AAF"/>
@@ -3840,10 +3953,10 @@
       <w:spacing w:after="0" w:line="240" w:lineRule="auto"/>
     </w:pPr>
   </w:style>
-  <w:style w:type="character" w:customStyle="1" w:styleId="HeaderChar">
-    <w:name w:val="Header Char"/>
-    <w:basedOn w:val="DefaultParagraphFont"/>
-    <w:link w:val="Header"/>
+  <w:style w:type="character" w:customStyle="1" w:styleId="a9">
+    <w:name w:val="Верхний колонтитул Знак"/>
+    <w:basedOn w:val="a0"/>
+    <w:link w:val="a8"/>
     <w:uiPriority w:val="99"/>
     <w:rsid w:val="00613AAF"/>
     <w:rPr>
@@ -3851,10 +3964,10 @@
       <w:lang w:val="ru-RU"/>
     </w:rPr>
   </w:style>
-  <w:style w:type="paragraph" w:styleId="Footer">
+  <w:style w:type="paragraph" w:styleId="aa">
     <w:name w:val="footer"/>
-    <w:basedOn w:val="Normal"/>
-    <w:link w:val="FooterChar"/>
+    <w:basedOn w:val="a"/>
+    <w:link w:val="ab"/>
     <w:uiPriority w:val="99"/>
     <w:unhideWhenUsed/>
     <w:rsid w:val="00613AAF"/>
@@ -3866,14 +3979,45 @@
       <w:spacing w:after="0" w:line="240" w:lineRule="auto"/>
     </w:pPr>
   </w:style>
-  <w:style w:type="character" w:customStyle="1" w:styleId="FooterChar">
-    <w:name w:val="Footer Char"/>
-    <w:basedOn w:val="DefaultParagraphFont"/>
-    <w:link w:val="Footer"/>
+  <w:style w:type="character" w:customStyle="1" w:styleId="ab">
+    <w:name w:val="Нижний колонтитул Знак"/>
+    <w:basedOn w:val="a0"/>
+    <w:link w:val="aa"/>
     <w:uiPriority w:val="99"/>
     <w:rsid w:val="00613AAF"/>
     <w:rPr>
       <w:sz w:val="28"/>
+      <w:lang w:val="ru-RU"/>
+    </w:rPr>
+  </w:style>
+  <w:style w:type="paragraph" w:styleId="ac">
+    <w:name w:val="Balloon Text"/>
+    <w:basedOn w:val="a"/>
+    <w:link w:val="ad"/>
+    <w:uiPriority w:val="99"/>
+    <w:semiHidden/>
+    <w:unhideWhenUsed/>
+    <w:rsid w:val="00C22439"/>
+    <w:pPr>
+      <w:spacing w:after="0" w:line="240" w:lineRule="auto"/>
+    </w:pPr>
+    <w:rPr>
+      <w:rFonts w:ascii="Segoe UI" w:hAnsi="Segoe UI" w:cs="Segoe UI"/>
+      <w:sz w:val="18"/>
+      <w:szCs w:val="18"/>
+    </w:rPr>
+  </w:style>
+  <w:style w:type="character" w:customStyle="1" w:styleId="ad">
+    <w:name w:val="Текст выноски Знак"/>
+    <w:basedOn w:val="a0"/>
+    <w:link w:val="ac"/>
+    <w:uiPriority w:val="99"/>
+    <w:semiHidden/>
+    <w:rsid w:val="00C22439"/>
+    <w:rPr>
+      <w:rFonts w:ascii="Segoe UI" w:hAnsi="Segoe UI" w:cs="Segoe UI"/>
+      <w:sz w:val="18"/>
+      <w:szCs w:val="18"/>
       <w:lang w:val="ru-RU"/>
     </w:rPr>
   </w:style>

</xml_diff>

<commit_message>
24.04 begin adjust small screens
</commit_message>
<xml_diff>
--- a/Plan.docx
+++ b/Plan.docx
@@ -795,7 +795,15 @@
         <w:rPr>
           <w:lang w:val="en-US"/>
         </w:rPr>
-        <w:t>#section1 h1 font-size: 1.4rem;</w:t>
+        <w:t>#section1 h1 font-size: 1</w:t>
+      </w:r>
+      <w:bookmarkStart w:id="0" w:name="_GoBack"/>
+      <w:bookmarkEnd w:id="0"/>
+      <w:r>
+        <w:rPr>
+          <w:lang w:val="en-US"/>
+        </w:rPr>
+        <w:t>rem;</w:t>
       </w:r>
     </w:p>
     <w:p>
@@ -813,7 +821,31 @@
         <w:rPr>
           <w:lang w:val="en-US"/>
         </w:rPr>
-        <w:t>#section1 h2 font-size: 1.1rem;</w:t>
+        <w:t xml:space="preserve">#section1 h2 font-size: </w:t>
+      </w:r>
+      <w:r>
+        <w:rPr>
+          <w:lang w:val="en-US"/>
+        </w:rPr>
+        <w:t>0</w:t>
+      </w:r>
+      <w:r>
+        <w:rPr>
+          <w:lang w:val="en-US"/>
+        </w:rPr>
+        <w:t>.</w:t>
+      </w:r>
+      <w:r>
+        <w:rPr>
+          <w:lang w:val="en-US"/>
+        </w:rPr>
+        <w:t>8</w:t>
+      </w:r>
+      <w:r>
+        <w:rPr>
+          <w:lang w:val="en-US"/>
+        </w:rPr>
+        <w:t>rem;</w:t>
       </w:r>
     </w:p>
     <w:p>
@@ -1419,8 +1451,6 @@
           <w:lang w:val="en-US"/>
         </w:rPr>
       </w:pPr>
-      <w:bookmarkStart w:id="0" w:name="_GoBack"/>
-      <w:bookmarkEnd w:id="0"/>
     </w:p>
     <w:p>
       <w:pPr>

</xml_diff>

<commit_message>
29.03 - smallnavbar is done, nav-bar color fixed
</commit_message>
<xml_diff>
--- a/Plan.docx
+++ b/Plan.docx
@@ -848,174 +848,198 @@
         </w:rPr>
         <w:t>SecondPage</w:t>
       </w:r>
+      <w:proofErr w:type="spellEnd"/>
+    </w:p>
+    <w:p>
+      <w:pPr>
+        <w:pStyle w:val="ListParagraph"/>
+        <w:numPr>
+          <w:ilvl w:val="2"/>
+          <w:numId w:val="17"/>
+        </w:numPr>
+        <w:rPr>
+          <w:lang w:val="en-US"/>
+        </w:rPr>
+      </w:pPr>
+      <w:r>
+        <w:rPr>
+          <w:lang w:val="en-US"/>
+        </w:rPr>
+        <w:lastRenderedPageBreak/>
+        <w:t>#section2 h1 font-size: 1.1rem;</w:t>
+      </w:r>
+    </w:p>
+    <w:p>
+      <w:pPr>
+        <w:pStyle w:val="ListParagraph"/>
+        <w:numPr>
+          <w:ilvl w:val="2"/>
+          <w:numId w:val="17"/>
+        </w:numPr>
+        <w:rPr>
+          <w:lang w:val="en-US"/>
+        </w:rPr>
+      </w:pPr>
+      <w:r>
+        <w:rPr>
+          <w:lang w:val="en-US"/>
+        </w:rPr>
+        <w:t xml:space="preserve">#section2 h2 font-size: </w:t>
+      </w:r>
+      <w:r>
+        <w:rPr>
+          <w:lang w:val="en-US"/>
+        </w:rPr>
+        <w:t>0</w:t>
+      </w:r>
+      <w:r>
+        <w:rPr>
+          <w:lang w:val="en-US"/>
+        </w:rPr>
+        <w:t>.</w:t>
+      </w:r>
+      <w:r>
+        <w:rPr>
+          <w:lang w:val="en-US"/>
+        </w:rPr>
+        <w:t>9</w:t>
+      </w:r>
+      <w:r>
+        <w:rPr>
+          <w:lang w:val="en-US"/>
+        </w:rPr>
+        <w:t>rem</w:t>
+      </w:r>
+      <w:r>
+        <w:rPr>
+          <w:lang w:val="en-US"/>
+        </w:rPr>
+        <w:t>;</w:t>
+      </w:r>
+    </w:p>
+    <w:p>
+      <w:pPr>
+        <w:rPr>
+          <w:lang w:val="en-US"/>
+        </w:rPr>
+      </w:pPr>
+      <w:r>
+        <w:rPr>
+          <w:lang w:val="en-US"/>
+        </w:rPr>
+        <w:t>Portrait</w:t>
+      </w:r>
+      <w:r>
+        <w:rPr>
+          <w:lang w:val="en-US"/>
+        </w:rPr>
+        <w:t xml:space="preserve"> orientation: adjust content by width.</w:t>
+      </w:r>
+    </w:p>
+    <w:p>
+      <w:pPr>
+        <w:pStyle w:val="ListParagraph"/>
+        <w:numPr>
+          <w:ilvl w:val="0"/>
+          <w:numId w:val="18"/>
+        </w:numPr>
+        <w:rPr>
+          <w:lang w:val="en-US"/>
+        </w:rPr>
+      </w:pPr>
+      <w:r>
+        <w:rPr>
+          <w:lang w:val="en-US"/>
+        </w:rPr>
+        <w:t>Min Height 480 (default)</w:t>
+      </w:r>
+    </w:p>
+    <w:p>
+      <w:pPr>
+        <w:pStyle w:val="ListParagraph"/>
+        <w:numPr>
+          <w:ilvl w:val="1"/>
+          <w:numId w:val="18"/>
+        </w:numPr>
+        <w:rPr>
+          <w:lang w:val="en-US"/>
+        </w:rPr>
+      </w:pPr>
+      <w:proofErr w:type="spellStart"/>
+      <w:r>
+        <w:rPr>
+          <w:lang w:val="en-US"/>
+        </w:rPr>
+        <w:t>FirstPage</w:t>
+      </w:r>
+      <w:proofErr w:type="spellEnd"/>
+    </w:p>
+    <w:p>
+      <w:pPr>
+        <w:pStyle w:val="ListParagraph"/>
+        <w:numPr>
+          <w:ilvl w:val="2"/>
+          <w:numId w:val="18"/>
+        </w:numPr>
+        <w:rPr>
+          <w:lang w:val="en-US"/>
+        </w:rPr>
+      </w:pPr>
+      <w:r>
+        <w:rPr>
+          <w:lang w:val="en-US"/>
+        </w:rPr>
+        <w:t xml:space="preserve"> </w:t>
+      </w:r>
+      <w:r>
+        <w:rPr>
+          <w:lang w:val="en-US"/>
+        </w:rPr>
+        <w:t>#section1 h1 font-size: 1.</w:t>
+      </w:r>
+      <w:r>
+        <w:rPr>
+          <w:lang w:val="en-US"/>
+        </w:rPr>
+        <w:t>1</w:t>
+      </w:r>
+      <w:r>
+        <w:rPr>
+          <w:lang w:val="en-US"/>
+        </w:rPr>
+        <w:t>rem;</w:t>
+      </w:r>
+    </w:p>
+    <w:p>
+      <w:pPr>
+        <w:pStyle w:val="ListParagraph"/>
+        <w:numPr>
+          <w:ilvl w:val="2"/>
+          <w:numId w:val="18"/>
+        </w:numPr>
+        <w:rPr>
+          <w:lang w:val="en-US"/>
+        </w:rPr>
+      </w:pPr>
+      <w:r>
+        <w:rPr>
+          <w:lang w:val="en-US"/>
+        </w:rPr>
+        <w:t>#section1 h2 font-size: 1.</w:t>
+      </w:r>
+      <w:r>
+        <w:rPr>
+          <w:lang w:val="en-US"/>
+        </w:rPr>
+        <w:t>0</w:t>
+      </w:r>
       <w:bookmarkStart w:id="0" w:name="_GoBack"/>
       <w:bookmarkEnd w:id="0"/>
-      <w:proofErr w:type="spellEnd"/>
-    </w:p>
-    <w:p>
-      <w:pPr>
-        <w:pStyle w:val="ListParagraph"/>
-        <w:numPr>
-          <w:ilvl w:val="2"/>
-          <w:numId w:val="17"/>
-        </w:numPr>
-        <w:rPr>
-          <w:lang w:val="en-US"/>
-        </w:rPr>
-      </w:pPr>
-      <w:r>
-        <w:rPr>
-          <w:lang w:val="en-US"/>
-        </w:rPr>
-        <w:lastRenderedPageBreak/>
-        <w:t>#section2 h1 font-size: 1.1rem;</w:t>
-      </w:r>
-    </w:p>
-    <w:p>
-      <w:pPr>
-        <w:pStyle w:val="ListParagraph"/>
-        <w:numPr>
-          <w:ilvl w:val="2"/>
-          <w:numId w:val="17"/>
-        </w:numPr>
-        <w:rPr>
-          <w:lang w:val="en-US"/>
-        </w:rPr>
-      </w:pPr>
-      <w:r>
-        <w:rPr>
-          <w:lang w:val="en-US"/>
-        </w:rPr>
-        <w:t xml:space="preserve">#section2 h2 font-size: </w:t>
-      </w:r>
-      <w:r>
-        <w:rPr>
-          <w:lang w:val="en-US"/>
-        </w:rPr>
-        <w:t>0</w:t>
-      </w:r>
-      <w:r>
-        <w:rPr>
-          <w:lang w:val="en-US"/>
-        </w:rPr>
-        <w:t>.</w:t>
-      </w:r>
-      <w:r>
-        <w:rPr>
-          <w:lang w:val="en-US"/>
-        </w:rPr>
-        <w:t>9</w:t>
-      </w:r>
       <w:r>
         <w:rPr>
           <w:lang w:val="en-US"/>
         </w:rPr>
         <w:t>rem</w:t>
-      </w:r>
-      <w:r>
-        <w:rPr>
-          <w:lang w:val="en-US"/>
-        </w:rPr>
-        <w:t>;</w:t>
-      </w:r>
-    </w:p>
-    <w:p>
-      <w:pPr>
-        <w:rPr>
-          <w:lang w:val="en-US"/>
-        </w:rPr>
-      </w:pPr>
-      <w:r>
-        <w:rPr>
-          <w:lang w:val="en-US"/>
-        </w:rPr>
-        <w:t>Portrait</w:t>
-      </w:r>
-      <w:r>
-        <w:rPr>
-          <w:lang w:val="en-US"/>
-        </w:rPr>
-        <w:t xml:space="preserve"> orientation: adjust content by width.</w:t>
-      </w:r>
-    </w:p>
-    <w:p>
-      <w:pPr>
-        <w:pStyle w:val="ListParagraph"/>
-        <w:numPr>
-          <w:ilvl w:val="0"/>
-          <w:numId w:val="18"/>
-        </w:numPr>
-        <w:rPr>
-          <w:lang w:val="en-US"/>
-        </w:rPr>
-      </w:pPr>
-      <w:r>
-        <w:rPr>
-          <w:lang w:val="en-US"/>
-        </w:rPr>
-        <w:t>Min Height 480 (default)</w:t>
-      </w:r>
-    </w:p>
-    <w:p>
-      <w:pPr>
-        <w:pStyle w:val="ListParagraph"/>
-        <w:numPr>
-          <w:ilvl w:val="1"/>
-          <w:numId w:val="18"/>
-        </w:numPr>
-        <w:rPr>
-          <w:lang w:val="en-US"/>
-        </w:rPr>
-      </w:pPr>
-      <w:proofErr w:type="spellStart"/>
-      <w:r>
-        <w:rPr>
-          <w:lang w:val="en-US"/>
-        </w:rPr>
-        <w:t>FirstPage</w:t>
-      </w:r>
-      <w:proofErr w:type="spellEnd"/>
-    </w:p>
-    <w:p>
-      <w:pPr>
-        <w:pStyle w:val="ListParagraph"/>
-        <w:numPr>
-          <w:ilvl w:val="2"/>
-          <w:numId w:val="18"/>
-        </w:numPr>
-        <w:rPr>
-          <w:lang w:val="en-US"/>
-        </w:rPr>
-      </w:pPr>
-      <w:r>
-        <w:rPr>
-          <w:lang w:val="en-US"/>
-        </w:rPr>
-        <w:t xml:space="preserve"> </w:t>
-      </w:r>
-      <w:r>
-        <w:rPr>
-          <w:lang w:val="en-US"/>
-        </w:rPr>
-        <w:t>#section1 h1 font-size: 1.4rem;</w:t>
-      </w:r>
-    </w:p>
-    <w:p>
-      <w:pPr>
-        <w:pStyle w:val="ListParagraph"/>
-        <w:numPr>
-          <w:ilvl w:val="2"/>
-          <w:numId w:val="18"/>
-        </w:numPr>
-        <w:rPr>
-          <w:lang w:val="en-US"/>
-        </w:rPr>
-      </w:pPr>
-      <w:r>
-        <w:rPr>
-          <w:lang w:val="en-US"/>
-        </w:rPr>
-        <w:t>#section1 h2 font-size: 1.1rem</w:t>
       </w:r>
     </w:p>
     <w:p>
@@ -3627,6 +3651,37 @@
       <w:lang w:val="ru-RU"/>
     </w:rPr>
   </w:style>
+  <w:style w:type="paragraph" w:styleId="BalloonText">
+    <w:name w:val="Balloon Text"/>
+    <w:basedOn w:val="Normal"/>
+    <w:link w:val="BalloonTextChar"/>
+    <w:uiPriority w:val="99"/>
+    <w:semiHidden/>
+    <w:unhideWhenUsed/>
+    <w:rsid w:val="00DC720C"/>
+    <w:pPr>
+      <w:spacing w:after="0" w:line="240" w:lineRule="auto"/>
+    </w:pPr>
+    <w:rPr>
+      <w:rFonts w:ascii="Segoe UI" w:hAnsi="Segoe UI" w:cs="Segoe UI"/>
+      <w:sz w:val="18"/>
+      <w:szCs w:val="18"/>
+    </w:rPr>
+  </w:style>
+  <w:style w:type="character" w:customStyle="1" w:styleId="BalloonTextChar">
+    <w:name w:val="Balloon Text Char"/>
+    <w:basedOn w:val="DefaultParagraphFont"/>
+    <w:link w:val="BalloonText"/>
+    <w:uiPriority w:val="99"/>
+    <w:semiHidden/>
+    <w:rsid w:val="00DC720C"/>
+    <w:rPr>
+      <w:rFonts w:ascii="Segoe UI" w:hAnsi="Segoe UI" w:cs="Segoe UI"/>
+      <w:sz w:val="18"/>
+      <w:szCs w:val="18"/>
+      <w:lang w:val="ru-RU"/>
+    </w:rPr>
+  </w:style>
 </w:styles>
 </file>
 

</xml_diff>